<commit_message>
add daniel nos agradecimentos
</commit_message>
<xml_diff>
--- a/TCC FORMATADO (1).docx
+++ b/TCC FORMATADO (1).docx
@@ -1931,39 +1931,7 @@
           <w:sz w:val="20"/>
           <w:szCs w:val="20"/>
         </w:rPr>
-        <w:t xml:space="preserve">Trabalho de Conclusão de curso, apresentado como exigência para obtenção do título de Bacharel em Engenharia de Software, pela Universidade do Contestado - UNC, Campus Concórdia, sob Orientação Específica do Professor </w:t>
-      </w:r>
-      <w:r>
-        <w:rPr>
-          <w:rFonts w:eastAsia="Arial" w:cs="Arial" w:ascii="Arial" w:hAnsi="Arial"/>
-          <w:sz w:val="20"/>
-          <w:szCs w:val="20"/>
-        </w:rPr>
-        <w:t>Moacir</w:t>
-      </w:r>
-      <w:r>
-        <w:rPr>
-          <w:rFonts w:eastAsia="Arial" w:cs="Arial" w:ascii="Arial" w:hAnsi="Arial"/>
-          <w:sz w:val="20"/>
-          <w:szCs w:val="20"/>
-        </w:rPr>
-        <w:t xml:space="preserve"> Solano </w:t>
-      </w:r>
-      <w:r>
-        <w:rPr>
-          <w:rFonts w:eastAsia="Arial" w:cs="Arial" w:ascii="Arial" w:hAnsi="Arial"/>
-          <w:sz w:val="20"/>
-          <w:szCs w:val="20"/>
-        </w:rPr>
-        <w:t>Kichel</w:t>
-      </w:r>
-      <w:r>
-        <w:rPr>
-          <w:rFonts w:eastAsia="Arial" w:cs="Arial" w:ascii="Arial" w:hAnsi="Arial"/>
-          <w:sz w:val="20"/>
-          <w:szCs w:val="20"/>
-        </w:rPr>
-        <w:t xml:space="preserve"> e Orientação Metodológica da Professora Gisleine Merib Kichel.</w:t>
+        <w:t>Trabalho de Conclusão de curso, apresentado como exigência para obtenção do título de Bacharel em Engenharia de Software, pela Universidade do Contestado - UNC, Campus Concórdia, sob Orientação Específica do Professor Moacir Solano Kichel e Orientação Metodológica da Professora Gisleine Merib Kichel.</w:t>
       </w:r>
     </w:p>
     <w:p>
@@ -5028,15 +4996,58 @@
       </w:pPr>
       <w:r>
         <w:rPr>
+          <w:rFonts w:eastAsia="Arial" w:cs="Arial"/>
+          <w:b/>
+          <w:i w:val="false"/>
+          <w:caps w:val="false"/>
+          <w:smallCaps w:val="false"/>
+          <w:strike w:val="false"/>
+          <w:dstrike w:val="false"/>
+          <w:position w:val="0"/>
+          <w:sz w:val="24"/>
+          <w:sz w:val="24"/>
+          <w:szCs w:val="24"/>
+          <w:u w:val="none"/>
+          <w:vertAlign w:val="baseline"/>
+        </w:rPr>
+      </w:r>
+    </w:p>
+    <w:p>
+      <w:pPr>
+        <w:pStyle w:val="Normal"/>
+        <w:keepNext w:val="false"/>
+        <w:keepLines w:val="false"/>
+        <w:widowControl/>
+        <w:shd w:val="clear" w:fill="auto"/>
+        <w:spacing w:lineRule="auto" w:line="360" w:before="0" w:after="0"/>
+        <w:ind w:left="0" w:right="0" w:hanging="0"/>
+        <w:jc w:val="both"/>
+        <w:rPr>
           <w:rFonts w:ascii="Arial" w:hAnsi="Arial"/>
         </w:rPr>
-      </w:r>
-    </w:p>
-    <w:p>
-      <w:pPr>
-        <w:pStyle w:val="Normal"/>
-        <w:keepNext w:val="false"/>
-        <w:keepLines w:val="false"/>
+      </w:pPr>
+      <w:r>
+        <w:rPr>
+          <w:rFonts w:eastAsia="Arial" w:cs="Arial" w:ascii="Arial" w:hAnsi="Arial"/>
+          <w:i w:val="false"/>
+          <w:caps w:val="false"/>
+          <w:smallCaps w:val="false"/>
+          <w:strike w:val="false"/>
+          <w:dstrike w:val="false"/>
+          <w:position w:val="0"/>
+          <w:sz w:val="24"/>
+          <w:sz w:val="24"/>
+          <w:szCs w:val="24"/>
+          <w:u w:val="none"/>
+          <w:vertAlign w:val="baseline"/>
+        </w:rPr>
+        <w:tab/>
+        <w:t>Agradeço primeiramente à minha mãe, Geni Datsch, por sempre me incentivar a estudar e construir em mim a consciência de que o conhecimento é o único bem que não podem nos tirar, bem como o maior meio de transformação de nossa realidade. Além disso, por fornecer todo o suporte e muitas vezes abrir mão de si para possibilitar meus estudos, sendo um exemplo para mim de força e altruísmo. À minha irmã, Ana por junto de minha mãe me dar todo o apoio e amor durante essa jornada.</w:t>
+      </w:r>
+    </w:p>
+    <w:p>
+      <w:pPr>
+        <w:pStyle w:val="Normal"/>
         <w:widowControl/>
         <w:shd w:val="clear" w:fill="auto"/>
         <w:spacing w:lineRule="auto" w:line="360" w:before="0" w:after="0"/>
@@ -5062,40 +5073,7 @@
           <w:vertAlign w:val="baseline"/>
         </w:rPr>
         <w:tab/>
-      </w:r>
-      <w:r>
-        <w:rPr>
-          <w:rFonts w:eastAsia="Arial" w:cs="Arial" w:ascii="Arial" w:hAnsi="Arial"/>
-          <w:i w:val="false"/>
-          <w:caps w:val="false"/>
-          <w:smallCaps w:val="false"/>
-          <w:strike w:val="false"/>
-          <w:dstrike w:val="false"/>
-          <w:position w:val="0"/>
-          <w:sz w:val="24"/>
-          <w:sz w:val="24"/>
-          <w:szCs w:val="24"/>
-          <w:u w:val="none"/>
-          <w:vertAlign w:val="baseline"/>
-        </w:rPr>
-        <w:t xml:space="preserve">Agradeço primeiramente à minha mãe, Geni Datsch, por sempre me incentivar a estudar e construir em mim a consciência de que o conhecimento é o único bem que não podem nos tirar, bem como o maior meio de transformação de nossa realidade. Além disso, por fornecer todo o suporte e muitas vezes abrir mão de si para possibilitar meus estudos, sendo um exemplo para mim de força e altruísmo. À minha irmã, Ana </w:t>
-      </w:r>
-      <w:r>
-        <w:rPr>
-          <w:rFonts w:eastAsia="Arial" w:cs="Arial" w:ascii="Arial" w:hAnsi="Arial"/>
-          <w:i w:val="false"/>
-          <w:caps w:val="false"/>
-          <w:smallCaps w:val="false"/>
-          <w:strike w:val="false"/>
-          <w:dstrike w:val="false"/>
-          <w:position w:val="0"/>
-          <w:sz w:val="24"/>
-          <w:sz w:val="24"/>
-          <w:szCs w:val="24"/>
-          <w:u w:val="none"/>
-          <w:vertAlign w:val="baseline"/>
-        </w:rPr>
-        <w:t>por junto de minha mãe me dar todo o apoio e amor durante essa jornada.</w:t>
+        <w:t>À minha namorada, Lara Tibolla, por se fazer presente em todos os momentos, especialmente durante o processo de desenvolvimento desse trabalho, acreditando no meu potencial, me incentivando, compreendendo as limitações do momento e me ajudando a manter firmeza e constância, sendo meu porto seguro em todos os momentos.</w:t>
       </w:r>
     </w:p>
     <w:p>
@@ -5106,57 +5084,7 @@
         <w:spacing w:lineRule="auto" w:line="360" w:before="0" w:after="0"/>
         <w:ind w:left="0" w:right="0" w:hanging="0"/>
         <w:jc w:val="both"/>
-        <w:rPr>
-          <w:rFonts w:ascii="Arial" w:hAnsi="Arial"/>
-        </w:rPr>
-      </w:pPr>
-      <w:r>
-        <w:rPr>
-          <w:rFonts w:eastAsia="Arial" w:cs="Arial" w:ascii="Arial" w:hAnsi="Arial"/>
-          <w:i w:val="false"/>
-          <w:caps w:val="false"/>
-          <w:smallCaps w:val="false"/>
-          <w:strike w:val="false"/>
-          <w:dstrike w:val="false"/>
-          <w:position w:val="0"/>
-          <w:sz w:val="24"/>
-          <w:sz w:val="24"/>
-          <w:szCs w:val="24"/>
-          <w:u w:val="none"/>
-          <w:vertAlign w:val="baseline"/>
-        </w:rPr>
-        <w:tab/>
-        <w:t xml:space="preserve">À minha namorada, Lara Tibolla, por se fazer presente em todos os momentos, especialmente durante o processo de desenvolvimento desse trabalho, acreditando no meu potencial, me incentivando, compreendendo as limitações do momento </w:t>
-      </w:r>
-      <w:r>
-        <w:rPr>
-          <w:rFonts w:eastAsia="Arial" w:cs="Arial" w:ascii="Arial" w:hAnsi="Arial"/>
-          <w:i w:val="false"/>
-          <w:caps w:val="false"/>
-          <w:smallCaps w:val="false"/>
-          <w:strike w:val="false"/>
-          <w:dstrike w:val="false"/>
-          <w:position w:val="0"/>
-          <w:sz w:val="24"/>
-          <w:sz w:val="24"/>
-          <w:szCs w:val="24"/>
-          <w:u w:val="none"/>
-          <w:vertAlign w:val="baseline"/>
-        </w:rPr>
-        <w:t>e me ajudando a manter firmeza e constância, sendo meu porto seguro em todos os momentos.</w:t>
-      </w:r>
-    </w:p>
-    <w:p>
-      <w:pPr>
-        <w:pStyle w:val="Normal"/>
-        <w:widowControl/>
-        <w:shd w:val="clear" w:fill="auto"/>
-        <w:spacing w:lineRule="auto" w:line="360" w:before="0" w:after="0"/>
-        <w:ind w:left="0" w:right="0" w:hanging="0"/>
-        <w:jc w:val="both"/>
-        <w:rPr>
-          <w:rFonts w:ascii="Arial" w:hAnsi="Arial"/>
-        </w:rPr>
+        <w:rPr/>
       </w:pPr>
       <w:r>
         <w:rPr>
@@ -5175,6 +5103,51 @@
         </w:rPr>
         <w:tab/>
         <w:t>Aos meus amigos, por compreenderem minhas ausências e por todas as palavras de motivação e carinho.</w:t>
+      </w:r>
+    </w:p>
+    <w:p>
+      <w:pPr>
+        <w:pStyle w:val="Normal"/>
+        <w:widowControl/>
+        <w:shd w:val="clear" w:fill="auto"/>
+        <w:spacing w:lineRule="auto" w:line="360" w:before="0" w:after="0"/>
+        <w:ind w:left="0" w:right="0" w:hanging="0"/>
+        <w:jc w:val="both"/>
+        <w:rPr/>
+      </w:pPr>
+      <w:r>
+        <w:rPr>
+          <w:rFonts w:eastAsia="Arial" w:cs="Arial" w:ascii="Arial" w:hAnsi="Arial"/>
+          <w:i w:val="false"/>
+          <w:caps w:val="false"/>
+          <w:smallCaps w:val="false"/>
+          <w:strike w:val="false"/>
+          <w:dstrike w:val="false"/>
+          <w:position w:val="0"/>
+          <w:sz w:val="24"/>
+          <w:sz w:val="24"/>
+          <w:szCs w:val="24"/>
+          <w:u w:val="none"/>
+          <w:vertAlign w:val="baseline"/>
+        </w:rPr>
+        <w:tab/>
+      </w:r>
+      <w:r>
+        <w:rPr>
+          <w:rFonts w:eastAsia="Arial" w:cs="Arial" w:ascii="Arial" w:hAnsi="Arial"/>
+          <w:i w:val="false"/>
+          <w:caps w:val="false"/>
+          <w:smallCaps w:val="false"/>
+          <w:strike w:val="false"/>
+          <w:dstrike w:val="false"/>
+          <w:position w:val="0"/>
+          <w:sz w:val="24"/>
+          <w:sz w:val="24"/>
+          <w:szCs w:val="24"/>
+          <w:u w:val="none"/>
+          <w:vertAlign w:val="baseline"/>
+        </w:rPr>
+        <w:t>Ao meu psicólogo, Daniel, por me ajudar a me preparar para esse momento, possibilitando passar por essa fase com mais calma, sabedoria e autoconfiança.</w:t>
       </w:r>
     </w:p>
     <w:p>
@@ -7635,12 +7608,56 @@
           <w:strike w:val="false"/>
           <w:dstrike w:val="false"/>
           <w:position w:val="0"/>
+          <w:sz w:val="24"/>
+          <w:sz w:val="22"/>
+          <w:szCs w:val="22"/>
+          <w:u w:val="none"/>
+          <w:vertAlign w:val="baseline"/>
+        </w:rPr>
+      </w:pPr>
+      <w:r>
+        <w:rPr>
+          <w:rFonts w:eastAsia="Arial" w:cs="Arial" w:ascii="Arial" w:hAnsi="Arial"/>
+          <w:i/>
+          <w:iCs/>
+          <w:caps w:val="false"/>
+          <w:smallCaps w:val="false"/>
+          <w:strike w:val="false"/>
+          <w:dstrike w:val="false"/>
+          <w:position w:val="0"/>
           <w:sz w:val="22"/>
           <w:sz w:val="22"/>
           <w:szCs w:val="22"/>
           <w:u w:val="none"/>
           <w:vertAlign w:val="baseline"/>
         </w:rPr>
+        <w:t>"Só existe uma maneira de se viver pra sempre, irmão</w:t>
+      </w:r>
+    </w:p>
+    <w:p>
+      <w:pPr>
+        <w:pStyle w:val="Normal"/>
+        <w:widowControl/>
+        <w:shd w:val="clear" w:fill="auto"/>
+        <w:spacing w:lineRule="auto" w:line="240" w:before="0" w:after="0"/>
+        <w:ind w:left="0" w:right="0" w:hanging="0"/>
+        <w:jc w:val="right"/>
+        <w:rPr>
+          <w:rFonts w:ascii="Arial" w:hAnsi="Arial" w:eastAsia="Arial" w:cs="Arial"/>
+          <w:i/>
+          <w:i/>
+          <w:iCs/>
+          <w:caps w:val="false"/>
+          <w:smallCaps w:val="false"/>
+          <w:strike w:val="false"/>
+          <w:dstrike w:val="false"/>
+          <w:position w:val="0"/>
+          <w:sz w:val="24"/>
+          <w:sz w:val="22"/>
+          <w:szCs w:val="22"/>
+          <w:u w:val="none"/>
+          <w:vertAlign w:val="baseline"/>
+        </w:rPr>
       </w:pPr>
       <w:r>
         <w:rPr>
@@ -7658,7 +7675,7 @@
           <w:u w:val="none"/>
           <w:vertAlign w:val="baseline"/>
         </w:rPr>
-        <w:t>"Só existe uma maneira de se viver pra sempre, irmão</w:t>
+        <w:t>Que é compartilhando a sabedoria adquirida</w:t>
       </w:r>
     </w:p>
     <w:p>
@@ -7679,12 +7696,56 @@
           <w:strike w:val="false"/>
           <w:dstrike w:val="false"/>
           <w:position w:val="0"/>
+          <w:sz w:val="24"/>
+          <w:sz w:val="22"/>
+          <w:szCs w:val="22"/>
+          <w:u w:val="none"/>
+          <w:vertAlign w:val="baseline"/>
+        </w:rPr>
+      </w:pPr>
+      <w:r>
+        <w:rPr>
+          <w:rFonts w:eastAsia="Arial" w:cs="Arial" w:ascii="Arial" w:hAnsi="Arial"/>
+          <w:i/>
+          <w:iCs/>
+          <w:caps w:val="false"/>
+          <w:smallCaps w:val="false"/>
+          <w:strike w:val="false"/>
+          <w:dstrike w:val="false"/>
+          <w:position w:val="0"/>
           <w:sz w:val="22"/>
           <w:sz w:val="22"/>
           <w:szCs w:val="22"/>
           <w:u w:val="none"/>
           <w:vertAlign w:val="baseline"/>
         </w:rPr>
+        <w:t>E exercitando a gratidão, sempre</w:t>
+      </w:r>
+    </w:p>
+    <w:p>
+      <w:pPr>
+        <w:pStyle w:val="Normal"/>
+        <w:widowControl/>
+        <w:shd w:val="clear" w:fill="auto"/>
+        <w:spacing w:lineRule="auto" w:line="240" w:before="0" w:after="0"/>
+        <w:ind w:left="0" w:right="0" w:hanging="0"/>
+        <w:jc w:val="right"/>
+        <w:rPr>
+          <w:rFonts w:ascii="Arial" w:hAnsi="Arial" w:eastAsia="Arial" w:cs="Arial"/>
+          <w:i/>
+          <w:i/>
+          <w:iCs/>
+          <w:caps w:val="false"/>
+          <w:smallCaps w:val="false"/>
+          <w:strike w:val="false"/>
+          <w:dstrike w:val="false"/>
+          <w:position w:val="0"/>
+          <w:sz w:val="24"/>
+          <w:sz w:val="22"/>
+          <w:szCs w:val="22"/>
+          <w:u w:val="none"/>
+          <w:vertAlign w:val="baseline"/>
+        </w:rPr>
       </w:pPr>
       <w:r>
         <w:rPr>
@@ -7702,7 +7763,7 @@
           <w:u w:val="none"/>
           <w:vertAlign w:val="baseline"/>
         </w:rPr>
-        <w:t>Que é compartilhando a sabedoria adquirida</w:t>
+        <w:t>É o homem entender que ele é parte do todo</w:t>
       </w:r>
     </w:p>
     <w:p>
@@ -7723,12 +7784,56 @@
           <w:strike w:val="false"/>
           <w:dstrike w:val="false"/>
           <w:position w:val="0"/>
+          <w:sz w:val="24"/>
+          <w:sz w:val="22"/>
+          <w:szCs w:val="22"/>
+          <w:u w:val="none"/>
+          <w:vertAlign w:val="baseline"/>
+        </w:rPr>
+      </w:pPr>
+      <w:r>
+        <w:rPr>
+          <w:rFonts w:eastAsia="Arial" w:cs="Arial" w:ascii="Arial" w:hAnsi="Arial"/>
+          <w:i/>
+          <w:iCs/>
+          <w:caps w:val="false"/>
+          <w:smallCaps w:val="false"/>
+          <w:strike w:val="false"/>
+          <w:dstrike w:val="false"/>
+          <w:position w:val="0"/>
           <w:sz w:val="22"/>
           <w:sz w:val="22"/>
           <w:szCs w:val="22"/>
           <w:u w:val="none"/>
           <w:vertAlign w:val="baseline"/>
         </w:rPr>
+        <w:t>É sobre isso que o manifesto fala</w:t>
+      </w:r>
+    </w:p>
+    <w:p>
+      <w:pPr>
+        <w:pStyle w:val="Normal"/>
+        <w:widowControl/>
+        <w:shd w:val="clear" w:fill="auto"/>
+        <w:spacing w:lineRule="auto" w:line="240" w:before="0" w:after="0"/>
+        <w:ind w:left="0" w:right="0" w:hanging="0"/>
+        <w:jc w:val="right"/>
+        <w:rPr>
+          <w:rFonts w:ascii="Arial" w:hAnsi="Arial" w:eastAsia="Arial" w:cs="Arial"/>
+          <w:i/>
+          <w:i/>
+          <w:iCs/>
+          <w:caps w:val="false"/>
+          <w:smallCaps w:val="false"/>
+          <w:strike w:val="false"/>
+          <w:dstrike w:val="false"/>
+          <w:position w:val="0"/>
+          <w:sz w:val="24"/>
+          <w:sz w:val="22"/>
+          <w:szCs w:val="22"/>
+          <w:u w:val="none"/>
+          <w:vertAlign w:val="baseline"/>
+        </w:rPr>
       </w:pPr>
       <w:r>
         <w:rPr>
@@ -7746,7 +7851,7 @@
           <w:u w:val="none"/>
           <w:vertAlign w:val="baseline"/>
         </w:rPr>
-        <w:t>E exercitando a gratidão, sempre</w:t>
+        <w:t>Nem ser menos e nem ser mais, ser parte da natureza, certo?</w:t>
       </w:r>
     </w:p>
     <w:p>
@@ -7767,12 +7872,56 @@
           <w:strike w:val="false"/>
           <w:dstrike w:val="false"/>
           <w:position w:val="0"/>
+          <w:sz w:val="24"/>
+          <w:sz w:val="22"/>
+          <w:szCs w:val="22"/>
+          <w:u w:val="none"/>
+          <w:vertAlign w:val="baseline"/>
+        </w:rPr>
+      </w:pPr>
+      <w:r>
+        <w:rPr>
+          <w:rFonts w:eastAsia="Arial" w:cs="Arial" w:ascii="Arial" w:hAnsi="Arial"/>
+          <w:i/>
+          <w:iCs/>
+          <w:caps w:val="false"/>
+          <w:smallCaps w:val="false"/>
+          <w:strike w:val="false"/>
+          <w:dstrike w:val="false"/>
+          <w:position w:val="0"/>
           <w:sz w:val="22"/>
           <w:sz w:val="22"/>
           <w:szCs w:val="22"/>
           <w:u w:val="none"/>
           <w:vertAlign w:val="baseline"/>
         </w:rPr>
+        <w:t>Ao caminhar na contramão disso</w:t>
+      </w:r>
+    </w:p>
+    <w:p>
+      <w:pPr>
+        <w:pStyle w:val="Normal"/>
+        <w:widowControl/>
+        <w:shd w:val="clear" w:fill="auto"/>
+        <w:spacing w:lineRule="auto" w:line="240" w:before="0" w:after="0"/>
+        <w:ind w:left="0" w:right="0" w:hanging="0"/>
+        <w:jc w:val="right"/>
+        <w:rPr>
+          <w:rFonts w:ascii="Arial" w:hAnsi="Arial" w:eastAsia="Arial" w:cs="Arial"/>
+          <w:i/>
+          <w:i/>
+          <w:iCs/>
+          <w:caps w:val="false"/>
+          <w:smallCaps w:val="false"/>
+          <w:strike w:val="false"/>
+          <w:dstrike w:val="false"/>
+          <w:position w:val="0"/>
+          <w:sz w:val="24"/>
+          <w:sz w:val="22"/>
+          <w:szCs w:val="22"/>
+          <w:u w:val="none"/>
+          <w:vertAlign w:val="baseline"/>
+        </w:rPr>
       </w:pPr>
       <w:r>
         <w:rPr>
@@ -7790,7 +7939,7 @@
           <w:u w:val="none"/>
           <w:vertAlign w:val="baseline"/>
         </w:rPr>
-        <w:t>É o homem entender que ele é parte do todo</w:t>
+        <w:t>A gente caminha pra nossa própria destruição"</w:t>
       </w:r>
     </w:p>
     <w:p>
@@ -7803,9 +7952,8 @@
         <w:jc w:val="right"/>
         <w:rPr>
           <w:rFonts w:ascii="Arial" w:hAnsi="Arial" w:eastAsia="Arial" w:cs="Arial"/>
-          <w:i/>
-          <w:i/>
-          <w:iCs/>
+          <w:i w:val="false"/>
+          <w:i w:val="false"/>
           <w:caps w:val="false"/>
           <w:smallCaps w:val="false"/>
           <w:strike w:val="false"/>
@@ -7821,8 +7969,7 @@
       <w:r>
         <w:rPr>
           <w:rFonts w:eastAsia="Arial" w:cs="Arial" w:ascii="Arial" w:hAnsi="Arial"/>
-          <w:i/>
-          <w:iCs/>
+          <w:i w:val="false"/>
           <w:caps w:val="false"/>
           <w:smallCaps w:val="false"/>
           <w:strike w:val="false"/>
@@ -7834,22 +7981,36 @@
           <w:u w:val="none"/>
           <w:vertAlign w:val="baseline"/>
         </w:rPr>
-        <w:t>É sobre isso que o manifesto fala</w:t>
-      </w:r>
-    </w:p>
-    <w:p>
-      <w:pPr>
-        <w:pStyle w:val="Normal"/>
-        <w:widowControl/>
-        <w:shd w:val="clear" w:fill="auto"/>
-        <w:spacing w:lineRule="auto" w:line="240" w:before="0" w:after="0"/>
+      </w:r>
+    </w:p>
+    <w:p>
+      <w:pPr>
+        <w:pStyle w:val="Normal"/>
+        <w:widowControl/>
+        <w:shd w:val="clear" w:fill="auto"/>
+        <w:spacing w:lineRule="auto" w:line="360" w:before="0" w:after="0"/>
         <w:ind w:left="0" w:right="0" w:hanging="0"/>
         <w:jc w:val="right"/>
         <w:rPr>
           <w:rFonts w:ascii="Arial" w:hAnsi="Arial" w:eastAsia="Arial" w:cs="Arial"/>
-          <w:i/>
-          <w:i/>
-          <w:iCs/>
+          <w:i w:val="false"/>
+          <w:i w:val="false"/>
+          <w:caps w:val="false"/>
+          <w:smallCaps w:val="false"/>
+          <w:strike w:val="false"/>
+          <w:dstrike w:val="false"/>
+          <w:position w:val="0"/>
+          <w:sz w:val="24"/>
+          <w:sz w:val="22"/>
+          <w:szCs w:val="22"/>
+          <w:u w:val="none"/>
+          <w:vertAlign w:val="baseline"/>
+        </w:rPr>
+      </w:pPr>
+      <w:r>
+        <w:rPr>
+          <w:rFonts w:eastAsia="Arial" w:cs="Arial" w:ascii="Arial" w:hAnsi="Arial"/>
+          <w:i w:val="false"/>
           <w:caps w:val="false"/>
           <w:smallCaps w:val="false"/>
           <w:strike w:val="false"/>
@@ -7861,24 +8022,84 @@
           <w:u w:val="none"/>
           <w:vertAlign w:val="baseline"/>
         </w:rPr>
-      </w:pPr>
-      <w:r>
-        <w:rPr>
-          <w:rFonts w:eastAsia="Arial" w:cs="Arial" w:ascii="Arial" w:hAnsi="Arial"/>
-          <w:i/>
-          <w:iCs/>
-          <w:caps w:val="false"/>
-          <w:smallCaps w:val="false"/>
-          <w:strike w:val="false"/>
-          <w:dstrike w:val="false"/>
-          <w:position w:val="0"/>
-          <w:sz w:val="22"/>
-          <w:sz w:val="22"/>
-          <w:szCs w:val="22"/>
-          <w:u w:val="none"/>
-          <w:vertAlign w:val="baseline"/>
-        </w:rPr>
-        <w:t>Nem ser menos e nem ser mais, ser parte da natureza, certo?</w:t>
+        <w:t>(Emicida, Lucas Silveira)</w:t>
+      </w:r>
+    </w:p>
+    <w:p>
+      <w:pPr>
+        <w:pStyle w:val="Normal"/>
+        <w:keepNext w:val="false"/>
+        <w:keepLines w:val="false"/>
+        <w:widowControl/>
+        <w:shd w:val="clear" w:fill="auto"/>
+        <w:spacing w:lineRule="auto" w:line="360" w:before="0" w:after="0"/>
+        <w:ind w:left="0" w:right="0" w:hanging="0"/>
+        <w:jc w:val="center"/>
+        <w:rPr>
+          <w:rFonts w:ascii="Arial" w:hAnsi="Arial"/>
+        </w:rPr>
+      </w:pPr>
+      <w:r>
+        <w:rPr>
+          <w:rFonts w:eastAsia="Arial" w:cs="Arial" w:ascii="Arial" w:hAnsi="Arial"/>
+          <w:b/>
+          <w:i w:val="false"/>
+          <w:caps w:val="false"/>
+          <w:smallCaps w:val="false"/>
+          <w:strike w:val="false"/>
+          <w:dstrike w:val="false"/>
+          <w:position w:val="0"/>
+          <w:sz w:val="24"/>
+          <w:sz w:val="24"/>
+          <w:szCs w:val="24"/>
+          <w:u w:val="none"/>
+          <w:shd w:fill="auto" w:val="clear"/>
+          <w:vertAlign w:val="baseline"/>
+        </w:rPr>
+        <w:t>RESUMO</w:t>
+      </w:r>
+    </w:p>
+    <w:p>
+      <w:pPr>
+        <w:pStyle w:val="Normal"/>
+        <w:keepNext w:val="false"/>
+        <w:keepLines w:val="false"/>
+        <w:widowControl/>
+        <w:shd w:val="clear" w:fill="auto"/>
+        <w:spacing w:lineRule="auto" w:line="360" w:before="0" w:after="0"/>
+        <w:ind w:left="0" w:right="0" w:firstLine="709"/>
+        <w:jc w:val="both"/>
+        <w:rPr>
+          <w:rFonts w:ascii="Arial" w:hAnsi="Arial" w:eastAsia="Arial" w:cs="Arial"/>
+          <w:i w:val="false"/>
+          <w:i w:val="false"/>
+          <w:caps w:val="false"/>
+          <w:smallCaps w:val="false"/>
+          <w:strike w:val="false"/>
+          <w:dstrike w:val="false"/>
+          <w:position w:val="0"/>
+          <w:sz w:val="24"/>
+          <w:sz w:val="24"/>
+          <w:szCs w:val="24"/>
+          <w:u w:val="none"/>
+          <w:vertAlign w:val="baseline"/>
+        </w:rPr>
+      </w:pPr>
+      <w:r>
+        <w:rPr>
+          <w:rFonts w:eastAsia="Arial" w:cs="Arial" w:ascii="Arial" w:hAnsi="Arial"/>
+          <w:i w:val="false"/>
+          <w:caps w:val="false"/>
+          <w:smallCaps w:val="false"/>
+          <w:strike w:val="false"/>
+          <w:dstrike w:val="false"/>
+          <w:position w:val="0"/>
+          <w:sz w:val="24"/>
+          <w:sz w:val="24"/>
+          <w:szCs w:val="24"/>
+          <w:u w:val="none"/>
+          <w:vertAlign w:val="baseline"/>
+        </w:rPr>
       </w:r>
     </w:p>
     <w:p>
@@ -7888,180 +8109,94 @@
         <w:shd w:val="clear" w:fill="auto"/>
         <w:spacing w:lineRule="auto" w:line="240" w:before="0" w:after="0"/>
         <w:ind w:left="0" w:right="0" w:hanging="0"/>
-        <w:jc w:val="right"/>
-        <w:rPr>
-          <w:rFonts w:ascii="Arial" w:hAnsi="Arial" w:eastAsia="Arial" w:cs="Arial"/>
-          <w:i/>
-          <w:i/>
-          <w:iCs/>
-          <w:caps w:val="false"/>
-          <w:smallCaps w:val="false"/>
-          <w:strike w:val="false"/>
-          <w:dstrike w:val="false"/>
-          <w:position w:val="0"/>
-          <w:sz w:val="22"/>
-          <w:sz w:val="22"/>
-          <w:szCs w:val="22"/>
-          <w:u w:val="none"/>
-          <w:vertAlign w:val="baseline"/>
-        </w:rPr>
-      </w:pPr>
-      <w:r>
-        <w:rPr>
-          <w:rFonts w:eastAsia="Arial" w:cs="Arial" w:ascii="Arial" w:hAnsi="Arial"/>
-          <w:i/>
-          <w:iCs/>
-          <w:caps w:val="false"/>
-          <w:smallCaps w:val="false"/>
-          <w:strike w:val="false"/>
-          <w:dstrike w:val="false"/>
-          <w:position w:val="0"/>
-          <w:sz w:val="22"/>
-          <w:sz w:val="22"/>
-          <w:szCs w:val="22"/>
-          <w:u w:val="none"/>
-          <w:vertAlign w:val="baseline"/>
-        </w:rPr>
-        <w:t>Ao caminhar na contramão disso</w:t>
-      </w:r>
-    </w:p>
-    <w:p>
-      <w:pPr>
-        <w:pStyle w:val="Normal"/>
+        <w:jc w:val="both"/>
+        <w:rPr>
+          <w:rFonts w:ascii="Arial" w:hAnsi="Arial" w:eastAsia="Arial" w:cs="Arial"/>
+          <w:i w:val="false"/>
+          <w:i w:val="false"/>
+          <w:caps w:val="false"/>
+          <w:smallCaps w:val="false"/>
+          <w:strike w:val="false"/>
+          <w:dstrike w:val="false"/>
+          <w:position w:val="0"/>
+          <w:sz w:val="24"/>
+          <w:sz w:val="24"/>
+          <w:szCs w:val="24"/>
+          <w:u w:val="none"/>
+          <w:vertAlign w:val="baseline"/>
+        </w:rPr>
+      </w:pPr>
+      <w:r>
+        <w:rPr>
+          <w:rFonts w:eastAsia="Arial" w:cs="Arial" w:ascii="Arial" w:hAnsi="Arial"/>
+          <w:i w:val="false"/>
+          <w:caps w:val="false"/>
+          <w:smallCaps w:val="false"/>
+          <w:strike w:val="false"/>
+          <w:dstrike w:val="false"/>
+          <w:position w:val="0"/>
+          <w:sz w:val="24"/>
+          <w:sz w:val="24"/>
+          <w:szCs w:val="24"/>
+          <w:u w:val="none"/>
+          <w:vertAlign w:val="baseline"/>
+        </w:rPr>
+        <w:t>O estilo de vida cada vez mais acelerado implica na perda de qualidade de vida, inclusive no que diz respeito à alimentação. Nesse sentido, a busca por uma alimentação mais saudável pode ser tomada por diversas frentes, uma delas é a preferência por consumo de alimentos produzidos próximos ao local de consumo. A esse movimento, dá-se o nome de Locavorismo, que implica no consumo de alimentos com menos agrotóxicos e conservantes, resultando em menor impacto ambiental, fortalecimento da economia local, bem como benefícios ao produtor e consumidor. Entre os problemas enfrentados para a popularização do movimento, econtra-se a dificuldade para conectar consumidores a produtores. Dessa forma, beneficiando-se da crescente popularização de soluções de software para os mais diversos problemas, o protótipo proposto nesse trabalho fornece uma plataforma para centralizaçãode de produtores locais de alimentos, possibilitando que consumidores os encontrem de maneira facilitada.</w:t>
+      </w:r>
+    </w:p>
+    <w:p>
+      <w:pPr>
+        <w:pStyle w:val="Normal"/>
+        <w:keepNext w:val="false"/>
+        <w:keepLines w:val="false"/>
         <w:widowControl/>
         <w:shd w:val="clear" w:fill="auto"/>
         <w:spacing w:lineRule="auto" w:line="240" w:before="0" w:after="0"/>
         <w:ind w:left="0" w:right="0" w:hanging="0"/>
-        <w:jc w:val="right"/>
-        <w:rPr>
-          <w:rFonts w:ascii="Arial" w:hAnsi="Arial" w:eastAsia="Arial" w:cs="Arial"/>
-          <w:i/>
-          <w:i/>
-          <w:iCs/>
-          <w:caps w:val="false"/>
-          <w:smallCaps w:val="false"/>
-          <w:strike w:val="false"/>
-          <w:dstrike w:val="false"/>
-          <w:position w:val="0"/>
-          <w:sz w:val="22"/>
-          <w:sz w:val="22"/>
-          <w:szCs w:val="22"/>
-          <w:u w:val="none"/>
-          <w:vertAlign w:val="baseline"/>
-        </w:rPr>
-      </w:pPr>
-      <w:r>
-        <w:rPr>
-          <w:rFonts w:eastAsia="Arial" w:cs="Arial" w:ascii="Arial" w:hAnsi="Arial"/>
-          <w:i/>
-          <w:iCs/>
-          <w:caps w:val="false"/>
-          <w:smallCaps w:val="false"/>
-          <w:strike w:val="false"/>
-          <w:dstrike w:val="false"/>
-          <w:position w:val="0"/>
-          <w:sz w:val="22"/>
-          <w:sz w:val="22"/>
-          <w:szCs w:val="22"/>
-          <w:u w:val="none"/>
-          <w:vertAlign w:val="baseline"/>
-        </w:rPr>
-        <w:t>A gente caminha pra nossa própria destruição"</w:t>
-      </w:r>
-    </w:p>
-    <w:p>
-      <w:pPr>
-        <w:pStyle w:val="Normal"/>
+        <w:jc w:val="both"/>
+        <w:rPr>
+          <w:rFonts w:ascii="Arial" w:hAnsi="Arial" w:eastAsia="Arial" w:cs="Arial"/>
+          <w:i w:val="false"/>
+          <w:i w:val="false"/>
+          <w:caps w:val="false"/>
+          <w:smallCaps w:val="false"/>
+          <w:strike w:val="false"/>
+          <w:dstrike w:val="false"/>
+          <w:position w:val="0"/>
+          <w:sz w:val="24"/>
+          <w:sz w:val="24"/>
+          <w:szCs w:val="24"/>
+          <w:u w:val="none"/>
+          <w:vertAlign w:val="baseline"/>
+        </w:rPr>
+      </w:pPr>
+      <w:r>
+        <w:rPr>
+          <w:rFonts w:eastAsia="Arial" w:cs="Arial" w:ascii="Arial" w:hAnsi="Arial"/>
+          <w:i w:val="false"/>
+          <w:caps w:val="false"/>
+          <w:smallCaps w:val="false"/>
+          <w:strike w:val="false"/>
+          <w:dstrike w:val="false"/>
+          <w:position w:val="0"/>
+          <w:sz w:val="24"/>
+          <w:sz w:val="24"/>
+          <w:szCs w:val="24"/>
+          <w:u w:val="none"/>
+          <w:vertAlign w:val="baseline"/>
+        </w:rPr>
+      </w:r>
+    </w:p>
+    <w:p>
+      <w:pPr>
+        <w:pStyle w:val="Normal"/>
+        <w:keepNext w:val="false"/>
+        <w:keepLines w:val="false"/>
         <w:widowControl/>
         <w:shd w:val="clear" w:fill="auto"/>
         <w:spacing w:lineRule="auto" w:line="240" w:before="0" w:after="0"/>
         <w:ind w:left="0" w:right="0" w:hanging="0"/>
-        <w:jc w:val="right"/>
-        <w:rPr>
-          <w:rFonts w:ascii="Arial" w:hAnsi="Arial" w:eastAsia="Arial" w:cs="Arial"/>
-          <w:i w:val="false"/>
-          <w:i w:val="false"/>
-          <w:caps w:val="false"/>
-          <w:smallCaps w:val="false"/>
-          <w:strike w:val="false"/>
-          <w:dstrike w:val="false"/>
-          <w:position w:val="0"/>
-          <w:sz w:val="22"/>
-          <w:sz w:val="22"/>
-          <w:szCs w:val="22"/>
-          <w:u w:val="none"/>
-          <w:vertAlign w:val="baseline"/>
-        </w:rPr>
-      </w:pPr>
-      <w:r>
-        <w:rPr>
-          <w:rFonts w:eastAsia="Arial" w:cs="Arial" w:ascii="Arial" w:hAnsi="Arial"/>
-          <w:i w:val="false"/>
-          <w:caps w:val="false"/>
-          <w:smallCaps w:val="false"/>
-          <w:strike w:val="false"/>
-          <w:dstrike w:val="false"/>
-          <w:position w:val="0"/>
-          <w:sz w:val="22"/>
-          <w:sz w:val="22"/>
-          <w:szCs w:val="22"/>
-          <w:u w:val="none"/>
-          <w:vertAlign w:val="baseline"/>
-        </w:rPr>
-      </w:r>
-    </w:p>
-    <w:p>
-      <w:pPr>
-        <w:pStyle w:val="Normal"/>
-        <w:widowControl/>
-        <w:shd w:val="clear" w:fill="auto"/>
-        <w:spacing w:lineRule="auto" w:line="360" w:before="0" w:after="0"/>
-        <w:ind w:left="0" w:right="0" w:hanging="0"/>
-        <w:jc w:val="right"/>
-        <w:rPr>
-          <w:rFonts w:ascii="Arial" w:hAnsi="Arial" w:eastAsia="Arial" w:cs="Arial"/>
-          <w:i w:val="false"/>
-          <w:i w:val="false"/>
-          <w:caps w:val="false"/>
-          <w:smallCaps w:val="false"/>
-          <w:strike w:val="false"/>
-          <w:dstrike w:val="false"/>
-          <w:position w:val="0"/>
-          <w:sz w:val="22"/>
-          <w:sz w:val="22"/>
-          <w:szCs w:val="22"/>
-          <w:u w:val="none"/>
-          <w:vertAlign w:val="baseline"/>
-        </w:rPr>
-      </w:pPr>
-      <w:r>
-        <w:rPr>
-          <w:rFonts w:eastAsia="Arial" w:cs="Arial" w:ascii="Arial" w:hAnsi="Arial"/>
-          <w:i w:val="false"/>
-          <w:caps w:val="false"/>
-          <w:smallCaps w:val="false"/>
-          <w:strike w:val="false"/>
-          <w:dstrike w:val="false"/>
-          <w:position w:val="0"/>
-          <w:sz w:val="22"/>
-          <w:sz w:val="22"/>
-          <w:szCs w:val="22"/>
-          <w:u w:val="none"/>
-          <w:vertAlign w:val="baseline"/>
-        </w:rPr>
-        <w:t>(Emicida, Lucas Silveira)</w:t>
-      </w:r>
-    </w:p>
-    <w:p>
-      <w:pPr>
-        <w:pStyle w:val="Normal"/>
-        <w:keepNext w:val="false"/>
-        <w:keepLines w:val="false"/>
-        <w:widowControl/>
-        <w:shd w:val="clear" w:fill="auto"/>
-        <w:spacing w:lineRule="auto" w:line="360" w:before="0" w:after="0"/>
-        <w:ind w:left="0" w:right="0" w:hanging="0"/>
-        <w:jc w:val="center"/>
+        <w:jc w:val="both"/>
         <w:rPr>
           <w:rFonts w:ascii="Arial" w:hAnsi="Arial"/>
         </w:rPr>
@@ -8083,155 +8218,11 @@
           <w:shd w:fill="auto" w:val="clear"/>
           <w:vertAlign w:val="baseline"/>
         </w:rPr>
-        <w:t>RESUMO</w:t>
-      </w:r>
-    </w:p>
-    <w:p>
-      <w:pPr>
-        <w:pStyle w:val="Normal"/>
-        <w:keepNext w:val="false"/>
-        <w:keepLines w:val="false"/>
-        <w:widowControl/>
-        <w:shd w:val="clear" w:fill="auto"/>
-        <w:spacing w:lineRule="auto" w:line="360" w:before="0" w:after="0"/>
-        <w:ind w:left="0" w:right="0" w:firstLine="709"/>
-        <w:jc w:val="both"/>
-        <w:rPr>
-          <w:rFonts w:ascii="Arial" w:hAnsi="Arial" w:eastAsia="Arial" w:cs="Arial"/>
-          <w:i w:val="false"/>
-          <w:i w:val="false"/>
-          <w:caps w:val="false"/>
-          <w:smallCaps w:val="false"/>
-          <w:strike w:val="false"/>
-          <w:dstrike w:val="false"/>
-          <w:position w:val="0"/>
-          <w:sz w:val="24"/>
-          <w:sz w:val="24"/>
-          <w:szCs w:val="24"/>
-          <w:u w:val="none"/>
-          <w:vertAlign w:val="baseline"/>
-        </w:rPr>
-      </w:pPr>
-      <w:r>
-        <w:rPr>
-          <w:rFonts w:eastAsia="Arial" w:cs="Arial" w:ascii="Arial" w:hAnsi="Arial"/>
-          <w:i w:val="false"/>
-          <w:caps w:val="false"/>
-          <w:smallCaps w:val="false"/>
-          <w:strike w:val="false"/>
-          <w:dstrike w:val="false"/>
-          <w:position w:val="0"/>
-          <w:sz w:val="24"/>
-          <w:sz w:val="24"/>
-          <w:szCs w:val="24"/>
-          <w:u w:val="none"/>
-          <w:vertAlign w:val="baseline"/>
-        </w:rPr>
-      </w:r>
-    </w:p>
-    <w:p>
-      <w:pPr>
-        <w:pStyle w:val="Normal"/>
-        <w:widowControl/>
-        <w:shd w:val="clear" w:fill="auto"/>
-        <w:spacing w:lineRule="auto" w:line="240" w:before="0" w:after="0"/>
-        <w:ind w:left="0" w:right="0" w:hanging="0"/>
-        <w:jc w:val="both"/>
-        <w:rPr>
-          <w:rFonts w:ascii="Arial" w:hAnsi="Arial" w:eastAsia="Arial" w:cs="Arial"/>
-          <w:i w:val="false"/>
-          <w:i w:val="false"/>
-          <w:caps w:val="false"/>
-          <w:smallCaps w:val="false"/>
-          <w:strike w:val="false"/>
-          <w:dstrike w:val="false"/>
-          <w:position w:val="0"/>
-          <w:sz w:val="24"/>
-          <w:sz w:val="24"/>
-          <w:szCs w:val="24"/>
-          <w:u w:val="none"/>
-          <w:vertAlign w:val="baseline"/>
-        </w:rPr>
-      </w:pPr>
-      <w:r>
-        <w:rPr>
-          <w:rFonts w:eastAsia="Arial" w:cs="Arial" w:ascii="Arial" w:hAnsi="Arial"/>
-          <w:i w:val="false"/>
-          <w:caps w:val="false"/>
-          <w:smallCaps w:val="false"/>
-          <w:strike w:val="false"/>
-          <w:dstrike w:val="false"/>
-          <w:position w:val="0"/>
-          <w:sz w:val="24"/>
-          <w:sz w:val="24"/>
-          <w:szCs w:val="24"/>
-          <w:u w:val="none"/>
-          <w:vertAlign w:val="baseline"/>
-        </w:rPr>
-        <w:t>O estilo de vida cada vez mais acelerado implica na perda de qualidade de vida, inclusive no que diz respeito à alimentação. Nesse sentido, a busca por uma alimentação mais saudável pode ser tomada por diversas frentes, uma delas é a preferência por consumo de alimentos produzidos próximos ao local de consumo. A esse movimento, dá-se o nome de Locavorismo, que implica no consumo de alimentos com menos agrotóxicos e conservantes, resultando em menor impacto ambiental, fortalecimento da economia local, bem como benefícios ao produtor e consumidor. Entre os problemas enfrentados para a popularização do movimento, econtra-se a dificuldade para conectar consumidores a produtores. Dessa forma, beneficiando-se da crescente popularização de soluções de software para os mais diversos problemas, o protótipo proposto nesse trabalho fornece uma plataforma para centralizaçãode de produtores locais de alimentos, possibilitando que consumidores os encontrem de maneira facilitada.</w:t>
-      </w:r>
-    </w:p>
-    <w:p>
-      <w:pPr>
-        <w:pStyle w:val="Normal"/>
-        <w:keepNext w:val="false"/>
-        <w:keepLines w:val="false"/>
-        <w:widowControl/>
-        <w:shd w:val="clear" w:fill="auto"/>
-        <w:spacing w:lineRule="auto" w:line="240" w:before="0" w:after="0"/>
-        <w:ind w:left="0" w:right="0" w:hanging="0"/>
-        <w:jc w:val="both"/>
-        <w:rPr>
-          <w:rFonts w:ascii="Arial" w:hAnsi="Arial" w:eastAsia="Arial" w:cs="Arial"/>
-          <w:i w:val="false"/>
-          <w:i w:val="false"/>
-          <w:caps w:val="false"/>
-          <w:smallCaps w:val="false"/>
-          <w:strike w:val="false"/>
-          <w:dstrike w:val="false"/>
-          <w:position w:val="0"/>
-          <w:sz w:val="24"/>
-          <w:sz w:val="24"/>
-          <w:szCs w:val="24"/>
-          <w:u w:val="none"/>
-          <w:vertAlign w:val="baseline"/>
-        </w:rPr>
-      </w:pPr>
-      <w:r>
-        <w:rPr>
-          <w:rFonts w:eastAsia="Arial" w:cs="Arial" w:ascii="Arial" w:hAnsi="Arial"/>
-          <w:i w:val="false"/>
-          <w:caps w:val="false"/>
-          <w:smallCaps w:val="false"/>
-          <w:strike w:val="false"/>
-          <w:dstrike w:val="false"/>
-          <w:position w:val="0"/>
-          <w:sz w:val="24"/>
-          <w:sz w:val="24"/>
-          <w:szCs w:val="24"/>
-          <w:u w:val="none"/>
-          <w:vertAlign w:val="baseline"/>
-        </w:rPr>
-      </w:r>
-    </w:p>
-    <w:p>
-      <w:pPr>
-        <w:pStyle w:val="Normal"/>
-        <w:keepNext w:val="false"/>
-        <w:keepLines w:val="false"/>
-        <w:widowControl/>
-        <w:shd w:val="clear" w:fill="auto"/>
-        <w:spacing w:lineRule="auto" w:line="240" w:before="0" w:after="0"/>
-        <w:ind w:left="0" w:right="0" w:hanging="0"/>
-        <w:jc w:val="both"/>
-        <w:rPr>
-          <w:rFonts w:ascii="Arial" w:hAnsi="Arial"/>
-        </w:rPr>
-      </w:pPr>
-      <w:r>
-        <w:rPr>
-          <w:rFonts w:eastAsia="Arial" w:cs="Arial" w:ascii="Arial" w:hAnsi="Arial"/>
-          <w:b/>
+        <w:t>Palavras-Chave</w:t>
+      </w:r>
+      <w:r>
+        <w:rPr>
+          <w:rFonts w:eastAsia="Arial" w:cs="Arial" w:ascii="Arial" w:hAnsi="Arial"/>
           <w:i w:val="false"/>
           <w:caps w:val="false"/>
           <w:smallCaps w:val="false"/>
@@ -8245,61 +8236,7 @@
           <w:shd w:fill="auto" w:val="clear"/>
           <w:vertAlign w:val="baseline"/>
         </w:rPr>
-        <w:t>Palavras-Chave</w:t>
-      </w:r>
-      <w:r>
-        <w:rPr>
-          <w:rFonts w:eastAsia="Arial" w:cs="Arial" w:ascii="Arial" w:hAnsi="Arial"/>
-          <w:i w:val="false"/>
-          <w:caps w:val="false"/>
-          <w:smallCaps w:val="false"/>
-          <w:strike w:val="false"/>
-          <w:dstrike w:val="false"/>
-          <w:position w:val="0"/>
-          <w:sz w:val="24"/>
-          <w:sz w:val="24"/>
-          <w:szCs w:val="24"/>
-          <w:u w:val="none"/>
-          <w:shd w:fill="auto" w:val="clear"/>
-          <w:vertAlign w:val="baseline"/>
-        </w:rPr>
-        <w:t xml:space="preserve">: </w:t>
-      </w:r>
-      <w:r>
-        <w:rPr>
-          <w:rFonts w:eastAsia="Arial" w:cs="Arial" w:ascii="Arial" w:hAnsi="Arial"/>
-          <w:i w:val="false"/>
-          <w:caps w:val="false"/>
-          <w:smallCaps w:val="false"/>
-          <w:strike w:val="false"/>
-          <w:dstrike w:val="false"/>
-          <w:position w:val="0"/>
-          <w:sz w:val="24"/>
-          <w:sz w:val="24"/>
-          <w:szCs w:val="24"/>
-          <w:u w:val="none"/>
-          <w:shd w:fill="auto" w:val="clear"/>
-          <w:vertAlign w:val="baseline"/>
-        </w:rPr>
-        <w:t xml:space="preserve">Locavorismo. </w:t>
-      </w:r>
-      <w:r>
-        <w:rPr>
-          <w:rFonts w:eastAsia="Arial" w:cs="Arial" w:ascii="Arial" w:hAnsi="Arial"/>
-          <w:i w:val="false"/>
-          <w:caps w:val="false"/>
-          <w:smallCaps w:val="false"/>
-          <w:strike w:val="false"/>
-          <w:dstrike w:val="false"/>
-          <w:position w:val="0"/>
-          <w:sz w:val="24"/>
-          <w:sz w:val="24"/>
-          <w:szCs w:val="24"/>
-          <w:u w:val="none"/>
-          <w:shd w:fill="auto" w:val="clear"/>
-          <w:vertAlign w:val="baseline"/>
-        </w:rPr>
-        <w:t>Alimento Local. Aplicação de Software.</w:t>
+        <w:t>: Locavorismo. Alimento Local. Aplicação de Software.</w:t>
       </w:r>
     </w:p>
     <w:p>
@@ -9267,7 +9204,19 @@
       </w:pPr>
       <w:r>
         <w:rPr>
-          <w:rFonts w:ascii="Arial" w:hAnsi="Arial"/>
+          <w:rFonts w:eastAsia="Arial" w:cs="Arial"/>
+          <w:b/>
+          <w:i w:val="false"/>
+          <w:caps w:val="false"/>
+          <w:smallCaps w:val="false"/>
+          <w:strike w:val="false"/>
+          <w:dstrike w:val="false"/>
+          <w:position w:val="0"/>
+          <w:sz w:val="24"/>
+          <w:sz w:val="24"/>
+          <w:szCs w:val="24"/>
+          <w:u w:val="none"/>
+          <w:vertAlign w:val="baseline"/>
         </w:rPr>
       </w:r>
     </w:p>
@@ -9300,75 +9249,7 @@
           <w:u w:val="none"/>
           <w:vertAlign w:val="baseline"/>
         </w:rPr>
-        <w:t xml:space="preserve">The increasingly accelerated lifestyle implies a loss of quality of life, including with regard to food. In this sense, the search for a healthier diet can be taken on several fronts, one of which is the preference for consuming food produced near the place of consumption. This movement is called Locavorism, which implies the consumption of food with less pesticides and preservatives, resulting in less environmental impact, local economy strengthening, as well as benefits for producers and consumers. </w:t>
-      </w:r>
-      <w:r>
-        <w:rPr>
-          <w:rFonts w:eastAsia="Arial" w:cs="Arial" w:ascii="Arial" w:hAnsi="Arial"/>
-          <w:i w:val="false"/>
-          <w:caps w:val="false"/>
-          <w:smallCaps w:val="false"/>
-          <w:strike w:val="false"/>
-          <w:dstrike w:val="false"/>
-          <w:position w:val="0"/>
-          <w:sz w:val="24"/>
-          <w:sz w:val="24"/>
-          <w:szCs w:val="24"/>
-          <w:u w:val="none"/>
-          <w:vertAlign w:val="baseline"/>
-        </w:rPr>
-        <w:t>One of the</w:t>
-      </w:r>
-      <w:r>
-        <w:rPr>
-          <w:rFonts w:eastAsia="Arial" w:cs="Arial" w:ascii="Arial" w:hAnsi="Arial"/>
-          <w:i w:val="false"/>
-          <w:caps w:val="false"/>
-          <w:smallCaps w:val="false"/>
-          <w:strike w:val="false"/>
-          <w:dstrike w:val="false"/>
-          <w:position w:val="0"/>
-          <w:sz w:val="24"/>
-          <w:sz w:val="24"/>
-          <w:szCs w:val="24"/>
-          <w:u w:val="none"/>
-          <w:vertAlign w:val="baseline"/>
-        </w:rPr>
-        <w:t xml:space="preserve"> problems faced to popularize the movement, there is the difficulty in connecting consumers to producers. Thus, taking advantage of the growing popularity of software solutions for the most diverse problems, the prototype proposed in this work provides a platform for centralizing local food producers, </w:t>
-      </w:r>
-      <w:r>
-        <w:rPr>
-          <w:rFonts w:eastAsia="Arial" w:cs="Arial" w:ascii="Arial" w:hAnsi="Arial"/>
-          <w:i w:val="false"/>
-          <w:caps w:val="false"/>
-          <w:smallCaps w:val="false"/>
-          <w:strike w:val="false"/>
-          <w:dstrike w:val="false"/>
-          <w:position w:val="0"/>
-          <w:sz w:val="24"/>
-          <w:sz w:val="24"/>
-          <w:szCs w:val="24"/>
-          <w:u w:val="none"/>
-          <w:vertAlign w:val="baseline"/>
-        </w:rPr>
-        <w:t xml:space="preserve">alloweing </w:t>
-      </w:r>
-      <w:r>
-        <w:rPr>
-          <w:rFonts w:eastAsia="Arial" w:cs="Arial" w:ascii="Arial" w:hAnsi="Arial"/>
-          <w:i w:val="false"/>
-          <w:caps w:val="false"/>
-          <w:smallCaps w:val="false"/>
-          <w:strike w:val="false"/>
-          <w:dstrike w:val="false"/>
-          <w:position w:val="0"/>
-          <w:sz w:val="24"/>
-          <w:sz w:val="24"/>
-          <w:szCs w:val="24"/>
-          <w:u w:val="none"/>
-          <w:vertAlign w:val="baseline"/>
-        </w:rPr>
-        <w:t>consumers to find them in an easier way.</w:t>
+        <w:t>The increasingly accelerated lifestyle implies a loss of quality of life, including with regard to food. In this sense, the search for a healthier diet can be taken on several fronts, one of which is the preference for consuming food produced near the place of consumption. This movement is called Locavorism, which implies the consumption of food with less pesticides and preservatives, resulting in less environmental impact, local economy strengthening, as well as benefits for producers and consumers. One of the problems faced to popularize the movement, there is the difficulty in connecting consumers to producers. Thus, taking advantage of the growing popularity of software solutions for the most diverse problems, the prototype proposed in this work provides a platform for centralizing local food producers, alloweing consumers to find them in an easier way.</w:t>
       </w:r>
     </w:p>
     <w:p>
@@ -9463,25 +9344,7 @@
           <w:shd w:fill="auto" w:val="clear"/>
           <w:vertAlign w:val="baseline"/>
         </w:rPr>
-        <w:t xml:space="preserve">: </w:t>
-      </w:r>
-      <w:r>
-        <w:rPr>
-          <w:rFonts w:eastAsia="Arial" w:cs="Arial" w:ascii="Arial" w:hAnsi="Arial"/>
-          <w:i w:val="false"/>
-          <w:caps w:val="false"/>
-          <w:smallCaps w:val="false"/>
-          <w:strike w:val="false"/>
-          <w:dstrike w:val="false"/>
-          <w:position w:val="0"/>
-          <w:sz w:val="24"/>
-          <w:sz w:val="24"/>
-          <w:szCs w:val="24"/>
-          <w:u w:val="none"/>
-          <w:shd w:fill="auto" w:val="clear"/>
-          <w:vertAlign w:val="baseline"/>
-        </w:rPr>
-        <w:t>Locavorism. Local Food. Software Applications.</w:t>
+        <w:t>: Locavorism. Local Food. Software Applications.</w:t>
       </w:r>
     </w:p>
     <w:p>
@@ -10497,14 +10360,10 @@
         <w:spacing w:lineRule="auto" w:line="360" w:before="0" w:after="0"/>
         <w:ind w:left="0" w:right="0" w:hanging="0"/>
         <w:jc w:val="both"/>
-        <w:rPr>
-          <w:rFonts w:ascii="Arial" w:hAnsi="Arial"/>
-        </w:rPr>
-      </w:pPr>
-      <w:r>
-        <w:rPr>
-          <w:rFonts w:ascii="Arial" w:hAnsi="Arial"/>
-        </w:rPr>
+        <w:rPr/>
+      </w:pPr>
+      <w:r>
+        <w:rPr/>
       </w:r>
     </w:p>
     <w:p>
@@ -10523,7 +10382,6 @@
           <w:rStyle w:val="Ligaodendice"/>
           <w:i w:val="false"/>
           <w:iCs w:val="false"/>
-          <w:rFonts w:ascii="Arial" w:hAnsi="Arial"/>
         </w:rPr>
         <w:instrText> TOC \f \t "Figura,1" \h</w:instrText>
       </w:r>
@@ -10532,7 +10390,6 @@
           <w:rStyle w:val="Ligaodendice"/>
           <w:i w:val="false"/>
           <w:iCs w:val="false"/>
-          <w:rFonts w:ascii="Arial" w:hAnsi="Arial"/>
         </w:rPr>
         <w:fldChar w:fldCharType="separate"/>
       </w:r>
@@ -10540,7 +10397,6 @@
         <w:r>
           <w:rPr>
             <w:rStyle w:val="Ligaodendice"/>
-            <w:rFonts w:ascii="Arial" w:hAnsi="Arial"/>
             <w:i w:val="false"/>
             <w:iCs w:val="false"/>
           </w:rPr>
@@ -10549,7 +10405,6 @@
         <w:r>
           <w:rPr>
             <w:rStyle w:val="Ligaodendice"/>
-            <w:rFonts w:ascii="Arial" w:hAnsi="Arial"/>
           </w:rPr>
           <w:tab/>
           <w:t>26</w:t>
@@ -10568,7 +10423,6 @@
         <w:r>
           <w:rPr>
             <w:rStyle w:val="Ligaodendice"/>
-            <w:rFonts w:ascii="Arial" w:hAnsi="Arial"/>
           </w:rPr>
           <w:t>Figura 2: Representação da metodologia do processo de software</w:t>
           <w:tab/>
@@ -10588,7 +10442,6 @@
         <w:r>
           <w:rPr>
             <w:rStyle w:val="Ligaodendice"/>
-            <w:rFonts w:ascii="Arial" w:hAnsi="Arial"/>
             <w:i w:val="false"/>
             <w:iCs w:val="false"/>
           </w:rPr>
@@ -10597,7 +10450,6 @@
         <w:r>
           <w:rPr>
             <w:rStyle w:val="Ligaodendice"/>
-            <w:rFonts w:ascii="Arial" w:hAnsi="Arial"/>
           </w:rPr>
           <w:tab/>
           <w:t>31</w:t>
@@ -10616,7 +10468,6 @@
         <w:r>
           <w:rPr>
             <w:rStyle w:val="Ligaodendice"/>
-            <w:rFonts w:ascii="Arial" w:hAnsi="Arial"/>
           </w:rPr>
           <w:t>Figura 4: Paradigma de prototipação</w:t>
           <w:tab/>
@@ -10636,7 +10487,6 @@
         <w:r>
           <w:rPr>
             <w:rStyle w:val="Ligaodendice"/>
-            <w:rFonts w:ascii="Arial" w:hAnsi="Arial"/>
           </w:rPr>
           <w:t>Figura 5: Modelo de processo orientado a cronograma</w:t>
           <w:tab/>
@@ -10656,7 +10506,6 @@
         <w:r>
           <w:rPr>
             <w:rStyle w:val="Ligaodendice"/>
-            <w:rFonts w:ascii="Arial" w:hAnsi="Arial"/>
           </w:rPr>
           <w:t>Figura 6: Representação gráfica UML de Ator, Caso de Uso e Relacionamento de comunicação</w:t>
           <w:tab/>
@@ -10676,7 +10525,6 @@
         <w:r>
           <w:rPr>
             <w:rStyle w:val="Ligaodendice"/>
-            <w:rFonts w:ascii="Arial" w:hAnsi="Arial"/>
           </w:rPr>
           <w:t>Figura 7: Exemplo de relacionamento de inclusão</w:t>
           <w:tab/>
@@ -10696,7 +10544,6 @@
         <w:r>
           <w:rPr>
             <w:rStyle w:val="Ligaodendice"/>
-            <w:rFonts w:ascii="Arial" w:hAnsi="Arial"/>
           </w:rPr>
           <w:t>Figura 8: Exemplo de relacionamento de extensão</w:t>
           <w:tab/>
@@ -10716,7 +10563,6 @@
         <w:r>
           <w:rPr>
             <w:rStyle w:val="Ligaodendice"/>
-            <w:rFonts w:ascii="Arial" w:hAnsi="Arial"/>
           </w:rPr>
           <w:t>Figura 9: Exemplo de relacionamento de generalização entre atores</w:t>
           <w:tab/>
@@ -10736,7 +10582,6 @@
         <w:r>
           <w:rPr>
             <w:rStyle w:val="Ligaodendice"/>
-            <w:rFonts w:ascii="Arial" w:hAnsi="Arial"/>
           </w:rPr>
           <w:t>Figura 10: Exemplo de relacionamento de generalização entre casos de uso</w:t>
           <w:tab/>
@@ -10756,7 +10601,6 @@
         <w:r>
           <w:rPr>
             <w:rStyle w:val="Ligaodendice"/>
-            <w:rFonts w:ascii="Arial" w:hAnsi="Arial"/>
           </w:rPr>
           <w:t>Figura 11: Exemplo de caso de uso com representação de fronteira de sistema</w:t>
           <w:tab/>
@@ -10776,7 +10620,6 @@
         <w:r>
           <w:rPr>
             <w:rStyle w:val="Ligaodendice"/>
-            <w:rFonts w:ascii="Arial" w:hAnsi="Arial"/>
           </w:rPr>
           <w:t>Figura 12: Representação de uma Classe em UML</w:t>
           <w:tab/>
@@ -10796,7 +10639,6 @@
         <w:r>
           <w:rPr>
             <w:rStyle w:val="Ligaodendice"/>
-            <w:rFonts w:ascii="Arial" w:hAnsi="Arial"/>
           </w:rPr>
           <w:t>Figura 13: Exemplos de associações entre classes</w:t>
           <w:tab/>
@@ -10816,7 +10658,6 @@
         <w:r>
           <w:rPr>
             <w:rStyle w:val="Ligaodendice"/>
-            <w:rFonts w:ascii="Arial" w:hAnsi="Arial"/>
           </w:rPr>
           <w:t>Figura 14: Exemplos de associação com uso de símbolos de multiplicidade</w:t>
           <w:tab/>
@@ -10836,7 +10677,6 @@
         <w:r>
           <w:rPr>
             <w:rStyle w:val="Ligaodendice"/>
-            <w:rFonts w:ascii="Arial" w:hAnsi="Arial"/>
           </w:rPr>
           <w:t>Figura 15: Exemplo de utilização dos recursos UML nome da associação, direção de leitura e papéis</w:t>
           <w:tab/>
@@ -10856,7 +10696,6 @@
         <w:r>
           <w:rPr>
             <w:rStyle w:val="Ligaodendice"/>
-            <w:rFonts w:ascii="Arial" w:hAnsi="Arial"/>
           </w:rPr>
           <w:t>Figura 16: Exemplo de representação de uma classe associativa</w:t>
           <w:tab/>
@@ -10876,7 +10715,6 @@
         <w:r>
           <w:rPr>
             <w:rStyle w:val="Ligaodendice"/>
-            <w:rFonts w:ascii="Arial" w:hAnsi="Arial"/>
             <w:i w:val="false"/>
             <w:iCs w:val="false"/>
           </w:rPr>
@@ -10885,7 +10723,6 @@
         <w:r>
           <w:rPr>
             <w:rStyle w:val="Ligaodendice"/>
-            <w:rFonts w:ascii="Arial" w:hAnsi="Arial"/>
           </w:rPr>
           <w:tab/>
           <w:t>48</w:t>
@@ -10904,7 +10741,6 @@
         <w:r>
           <w:rPr>
             <w:rStyle w:val="Ligaodendice"/>
-            <w:rFonts w:ascii="Arial" w:hAnsi="Arial"/>
           </w:rPr>
           <w:t>Figura 18: Exemplo de notação de relação de herança.</w:t>
           <w:tab/>
@@ -10924,7 +10760,6 @@
         <w:r>
           <w:rPr>
             <w:rStyle w:val="Ligaodendice"/>
-            <w:rFonts w:ascii="Arial" w:hAnsi="Arial"/>
           </w:rPr>
           <w:t>Figura 19: Exemplos de notação UML para objetos em um diagrama de sequência</w:t>
           <w:tab/>
@@ -10944,7 +10779,6 @@
         <w:r>
           <w:rPr>
             <w:rStyle w:val="Ligaodendice"/>
-            <w:rFonts w:ascii="Arial" w:hAnsi="Arial"/>
           </w:rPr>
           <w:t>Figura 20: Notação UML para linha de vida</w:t>
           <w:tab/>
@@ -10964,7 +10798,6 @@
         <w:r>
           <w:rPr>
             <w:rStyle w:val="Ligaodendice"/>
-            <w:rFonts w:ascii="Arial" w:hAnsi="Arial"/>
           </w:rPr>
           <w:t>Figura 21: Notação UML para mensagens reflexivas</w:t>
           <w:tab/>
@@ -10984,7 +10817,6 @@
         <w:r>
           <w:rPr>
             <w:rStyle w:val="Ligaodendice"/>
-            <w:rFonts w:ascii="Arial" w:hAnsi="Arial"/>
           </w:rPr>
           <w:t>Figura 22: Exemplo de notação de ocorrência de execução</w:t>
           <w:tab/>
@@ -11004,7 +10836,6 @@
         <w:r>
           <w:rPr>
             <w:rStyle w:val="Ligaodendice"/>
-            <w:rFonts w:ascii="Arial" w:hAnsi="Arial"/>
           </w:rPr>
           <w:t>Figura 23: Exemplo de arquitetura cliente-servidor para uma biblioteca de filmes</w:t>
           <w:tab/>
@@ -11024,7 +10855,6 @@
         <w:r>
           <w:rPr>
             <w:rStyle w:val="Ligaodendice"/>
-            <w:rFonts w:ascii="Arial" w:hAnsi="Arial"/>
           </w:rPr>
           <w:t>Figura 24: Padrão MVC</w:t>
           <w:tab/>
@@ -11044,7 +10874,6 @@
         <w:r>
           <w:rPr>
             <w:rStyle w:val="Ligaodendice"/>
-            <w:rFonts w:ascii="Arial" w:hAnsi="Arial"/>
           </w:rPr>
           <w:t>Figura 25: Diagrama de classes de uma aplicação implementada no padrão Transaction Script</w:t>
           <w:tab/>
@@ -11064,7 +10893,6 @@
         <w:r>
           <w:rPr>
             <w:rStyle w:val="Ligaodendice"/>
-            <w:rFonts w:ascii="Arial" w:hAnsi="Arial"/>
           </w:rPr>
           <w:t>Figura 26: Exemplo de modelo de entidade-relacionamento</w:t>
           <w:tab/>
@@ -11084,7 +10912,6 @@
         <w:r>
           <w:rPr>
             <w:rStyle w:val="Ligaodendice"/>
-            <w:rFonts w:ascii="Arial" w:hAnsi="Arial"/>
           </w:rPr>
           <w:t>Figura 27: Representação de um sistema de banco de dados</w:t>
           <w:tab/>
@@ -11104,7 +10931,6 @@
         <w:r>
           <w:rPr>
             <w:rStyle w:val="Ligaodendice"/>
-            <w:rFonts w:ascii="Arial" w:hAnsi="Arial"/>
           </w:rPr>
           <w:t>Figura 28: Implementação cliente-servidor de uma aplicação Web</w:t>
           <w:tab/>
@@ -11124,7 +10950,6 @@
         <w:r>
           <w:rPr>
             <w:rStyle w:val="Ligaodendice"/>
-            <w:rFonts w:ascii="Arial" w:hAnsi="Arial"/>
           </w:rPr>
           <w:t>Figura 29: Camadas de uma aplicação web</w:t>
           <w:tab/>
@@ -11144,7 +10969,6 @@
         <w:r>
           <w:rPr>
             <w:rStyle w:val="Ligaodendice"/>
-            <w:rFonts w:ascii="Arial" w:hAnsi="Arial"/>
           </w:rPr>
           <w:t>Figura 30: Estrutura de um elemento HTML</w:t>
           <w:tab/>
@@ -11164,7 +10988,6 @@
         <w:r>
           <w:rPr>
             <w:rStyle w:val="Ligaodendice"/>
-            <w:rFonts w:ascii="Arial" w:hAnsi="Arial"/>
           </w:rPr>
           <w:t>Figura 31: estrutura de um conjunto de regras CSS</w:t>
           <w:tab/>
@@ -11184,7 +11007,6 @@
         <w:r>
           <w:rPr>
             <w:rStyle w:val="Ligaodendice"/>
-            <w:rFonts w:ascii="Arial" w:hAnsi="Arial"/>
           </w:rPr>
           <w:t>Figura 32: Editor SQL Embutido do MySQL Workbench</w:t>
           <w:tab/>
@@ -11204,7 +11026,6 @@
         <w:r>
           <w:rPr>
             <w:rStyle w:val="Ligaodendice"/>
-            <w:rFonts w:ascii="Arial" w:hAnsi="Arial"/>
           </w:rPr>
           <w:t>Figura 33: Interface para criação de modelos ER do MySQL Workbench</w:t>
           <w:tab/>
@@ -11224,7 +11045,6 @@
         <w:r>
           <w:rPr>
             <w:rStyle w:val="Ligaodendice"/>
-            <w:rFonts w:ascii="Arial" w:hAnsi="Arial"/>
           </w:rPr>
           <w:t>Figura 34: Interface do StarUML</w:t>
           <w:tab/>
@@ -11244,7 +11064,6 @@
         <w:r>
           <w:rPr>
             <w:rStyle w:val="Ligaodendice"/>
-            <w:rFonts w:ascii="Arial" w:hAnsi="Arial"/>
           </w:rPr>
           <w:t>Figura 35: Interface do editor VS Code</w:t>
           <w:tab/>
@@ -11328,9 +11147,7 @@
         <w:spacing w:lineRule="auto" w:line="360" w:before="0" w:after="0"/>
         <w:ind w:left="0" w:right="0" w:hanging="0"/>
         <w:jc w:val="center"/>
-        <w:rPr>
-          <w:rFonts w:ascii="Arial" w:hAnsi="Arial"/>
-        </w:rPr>
+        <w:rPr/>
       </w:pPr>
       <w:r>
         <w:rPr>
@@ -13556,14 +13373,10 @@
         <w:spacing w:lineRule="auto" w:line="360" w:before="0" w:after="0"/>
         <w:ind w:left="0" w:right="0" w:firstLine="709"/>
         <w:jc w:val="both"/>
-        <w:rPr>
-          <w:rFonts w:ascii="Arial" w:hAnsi="Arial"/>
-        </w:rPr>
-      </w:pPr>
-      <w:r>
-        <w:rPr>
-          <w:rFonts w:ascii="Arial" w:hAnsi="Arial"/>
-        </w:rPr>
+        <w:rPr/>
+      </w:pPr>
+      <w:r>
+        <w:rPr/>
       </w:r>
     </w:p>
     <w:p>
@@ -13582,7 +13395,6 @@
           <w:webHidden/>
           <w:rStyle w:val="Ligaodendice"/>
           <w:vanish w:val="false"/>
-          <w:rFonts w:ascii="Arial" w:hAnsi="Arial"/>
         </w:rPr>
         <w:instrText> TOC \z \o "1-9" \u \h</w:instrText>
       </w:r>
@@ -13591,7 +13403,6 @@
           <w:webHidden/>
           <w:rStyle w:val="Ligaodendice"/>
           <w:vanish w:val="false"/>
-          <w:rFonts w:ascii="Arial" w:hAnsi="Arial"/>
         </w:rPr>
         <w:fldChar w:fldCharType="separate"/>
       </w:r>
@@ -13600,7 +13411,6 @@
           <w:rPr>
             <w:webHidden/>
             <w:rStyle w:val="Ligaodendice"/>
-            <w:rFonts w:ascii="Arial" w:hAnsi="Arial"/>
             <w:vanish w:val="false"/>
           </w:rPr>
           <w:t>1 INTRODUÇÃO</w:t>
@@ -13622,7 +13432,6 @@
           <w:rPr>
             <w:webHidden/>
             <w:rStyle w:val="Ligaodendice"/>
-            <w:rFonts w:ascii="Arial" w:hAnsi="Arial"/>
             <w:vanish w:val="false"/>
           </w:rPr>
           <w:t>1.1 OBJETIVOS</w:t>
@@ -13644,7 +13453,6 @@
           <w:rPr>
             <w:webHidden/>
             <w:rStyle w:val="Ligaodendice"/>
-            <w:rFonts w:ascii="Arial" w:hAnsi="Arial"/>
             <w:vanish w:val="false"/>
           </w:rPr>
           <w:t>1.1.1 Objetivo Geral</w:t>
@@ -13666,7 +13474,6 @@
           <w:rPr>
             <w:webHidden/>
             <w:rStyle w:val="Ligaodendice"/>
-            <w:rFonts w:ascii="Arial" w:hAnsi="Arial"/>
             <w:vanish w:val="false"/>
           </w:rPr>
           <w:t>1.1.2 Objetivos Específicos</w:t>
@@ -13688,7 +13495,6 @@
           <w:rPr>
             <w:webHidden/>
             <w:rStyle w:val="Ligaodendice"/>
-            <w:rFonts w:ascii="Arial" w:hAnsi="Arial"/>
             <w:vanish w:val="false"/>
           </w:rPr>
           <w:t>2 REFERENCIAL TEÓRICO</w:t>
@@ -13710,7 +13516,6 @@
           <w:rPr>
             <w:webHidden/>
             <w:rStyle w:val="Ligaodendice"/>
-            <w:rFonts w:ascii="Arial" w:hAnsi="Arial"/>
             <w:vanish w:val="false"/>
           </w:rPr>
           <w:t>2.1 LOCAVORISMO</w:t>
@@ -13732,7 +13537,6 @@
           <w:rPr>
             <w:webHidden/>
             <w:rStyle w:val="Ligaodendice"/>
-            <w:rFonts w:ascii="Arial" w:hAnsi="Arial"/>
             <w:vanish w:val="false"/>
           </w:rPr>
           <w:t>2.1.1 Alimento Local</w:t>
@@ -13754,7 +13558,6 @@
           <w:rPr>
             <w:webHidden/>
             <w:rStyle w:val="Ligaodendice"/>
-            <w:rFonts w:ascii="Arial" w:hAnsi="Arial"/>
             <w:vanish w:val="false"/>
           </w:rPr>
           <w:t>2.2 SOFTWARE E SISTEMAS DE INFORMAÇÃO</w:t>
@@ -13776,7 +13579,6 @@
           <w:rPr>
             <w:webHidden/>
             <w:rStyle w:val="Ligaodendice"/>
-            <w:rFonts w:ascii="Arial" w:hAnsi="Arial"/>
             <w:vanish w:val="false"/>
           </w:rPr>
           <w:t>2.3 ENGENHARIA DE SOFTWARE</w:t>
@@ -13798,7 +13600,6 @@
           <w:rPr>
             <w:webHidden/>
             <w:rStyle w:val="Ligaodendice"/>
-            <w:rFonts w:ascii="Arial" w:hAnsi="Arial"/>
             <w:vanish w:val="false"/>
           </w:rPr>
           <w:t>2.4 PROCESSO DE SOFTWARE</w:t>
@@ -13820,7 +13621,6 @@
           <w:rPr>
             <w:webHidden/>
             <w:rStyle w:val="Ligaodendice"/>
-            <w:rFonts w:ascii="Arial" w:hAnsi="Arial"/>
             <w:vanish w:val="false"/>
           </w:rPr>
           <w:t>2.5 MODELOS DE PROCESSO DE SOFTWARE</w:t>
@@ -13842,7 +13642,6 @@
           <w:rPr>
             <w:webHidden/>
             <w:rStyle w:val="Ligaodendice"/>
-            <w:rFonts w:ascii="Arial" w:hAnsi="Arial"/>
             <w:vanish w:val="false"/>
           </w:rPr>
           <w:t>2.5.1 Modelo Cascata</w:t>
@@ -13864,7 +13663,6 @@
           <w:rPr>
             <w:webHidden/>
             <w:rStyle w:val="Ligaodendice"/>
-            <w:rFonts w:ascii="Arial" w:hAnsi="Arial"/>
             <w:vanish w:val="false"/>
           </w:rPr>
           <w:t>2.5.2 Modelos de Processo Evolucionários</w:t>
@@ -13886,7 +13684,6 @@
           <w:rPr>
             <w:webHidden/>
             <w:rStyle w:val="Ligaodendice"/>
-            <w:rFonts w:ascii="Arial" w:hAnsi="Arial"/>
             <w:vanish w:val="false"/>
           </w:rPr>
           <w:t>2.5.2.1 Prototipação</w:t>
@@ -13908,7 +13705,6 @@
           <w:rPr>
             <w:webHidden/>
             <w:rStyle w:val="Ligaodendice"/>
-            <w:rFonts w:ascii="Arial" w:hAnsi="Arial"/>
             <w:vanish w:val="false"/>
           </w:rPr>
           <w:t>2.5.2.2 Modelo orientado a cronograma</w:t>
@@ -13930,7 +13726,6 @@
           <w:rPr>
             <w:webHidden/>
             <w:rStyle w:val="Ligaodendice"/>
-            <w:rFonts w:ascii="Arial" w:hAnsi="Arial"/>
             <w:vanish w:val="false"/>
           </w:rPr>
           <w:t>2.6 REQUISITOS DE SOFTWARE</w:t>
@@ -13952,7 +13747,6 @@
           <w:rPr>
             <w:webHidden/>
             <w:rStyle w:val="Ligaodendice"/>
-            <w:rFonts w:ascii="Arial" w:hAnsi="Arial"/>
             <w:vanish w:val="false"/>
           </w:rPr>
           <w:t>2.6.1 Requisitos Funcionais e Não Funcionais</w:t>
@@ -13974,7 +13768,6 @@
           <w:rPr>
             <w:webHidden/>
             <w:rStyle w:val="Ligaodendice"/>
-            <w:rFonts w:ascii="Arial" w:hAnsi="Arial"/>
             <w:vanish w:val="false"/>
           </w:rPr>
           <w:t>2.6.2 Engenharia de Requisitos</w:t>
@@ -13996,7 +13789,6 @@
           <w:rPr>
             <w:webHidden/>
             <w:rStyle w:val="Ligaodendice"/>
-            <w:rFonts w:ascii="Arial" w:hAnsi="Arial"/>
             <w:vanish w:val="false"/>
           </w:rPr>
           <w:t>2.7 UML</w:t>
@@ -14018,7 +13810,6 @@
           <w:rPr>
             <w:webHidden/>
             <w:rStyle w:val="Ligaodendice"/>
-            <w:rFonts w:ascii="Arial" w:hAnsi="Arial"/>
             <w:vanish w:val="false"/>
           </w:rPr>
           <w:t>2.7.1 Diagrama de Caso de Uso</w:t>
@@ -14040,7 +13831,6 @@
           <w:rPr>
             <w:webHidden/>
             <w:rStyle w:val="Ligaodendice"/>
-            <w:rFonts w:ascii="Arial" w:hAnsi="Arial"/>
             <w:vanish w:val="false"/>
           </w:rPr>
           <w:t>2.7.1.1 Caso de uso</w:t>
@@ -14062,7 +13852,6 @@
           <w:rPr>
             <w:webHidden/>
             <w:rStyle w:val="Ligaodendice"/>
-            <w:rFonts w:ascii="Arial" w:hAnsi="Arial"/>
             <w:vanish w:val="false"/>
           </w:rPr>
           <w:t>2.7.1.2 Atores</w:t>
@@ -14084,7 +13873,6 @@
           <w:rPr>
             <w:webHidden/>
             <w:rStyle w:val="Ligaodendice"/>
-            <w:rFonts w:ascii="Arial" w:hAnsi="Arial"/>
             <w:vanish w:val="false"/>
           </w:rPr>
           <w:t>2.7.1.3 Relacionamentos</w:t>
@@ -14106,7 +13894,6 @@
           <w:rPr>
             <w:webHidden/>
             <w:rStyle w:val="Ligaodendice"/>
-            <w:rFonts w:ascii="Arial" w:hAnsi="Arial"/>
             <w:vanish w:val="false"/>
           </w:rPr>
           <w:t>2.7.1.3.1 Relacionamento de comunicação</w:t>
@@ -14128,7 +13915,6 @@
           <w:rPr>
             <w:webHidden/>
             <w:rStyle w:val="Ligaodendice"/>
-            <w:rFonts w:ascii="Arial" w:hAnsi="Arial"/>
             <w:vanish w:val="false"/>
           </w:rPr>
           <w:t>2.7.1.3.2 relacionamento de inclusão</w:t>
@@ -14150,7 +13936,6 @@
           <w:rPr>
             <w:webHidden/>
             <w:rStyle w:val="Ligaodendice"/>
-            <w:rFonts w:ascii="Arial" w:hAnsi="Arial"/>
             <w:vanish w:val="false"/>
           </w:rPr>
           <w:t>2.7.1.3.3 Relacionamento de extensão</w:t>
@@ -14172,7 +13957,6 @@
           <w:rPr>
             <w:webHidden/>
             <w:rStyle w:val="Ligaodendice"/>
-            <w:rFonts w:ascii="Arial" w:hAnsi="Arial"/>
             <w:vanish w:val="false"/>
           </w:rPr>
           <w:t>2.7.1.3.4 Relacionamento de generalização</w:t>
@@ -14194,7 +13978,6 @@
           <w:rPr>
             <w:webHidden/>
             <w:rStyle w:val="Ligaodendice"/>
-            <w:rFonts w:ascii="Arial" w:hAnsi="Arial"/>
             <w:vanish w:val="false"/>
           </w:rPr>
           <w:t>2.7.1.4 Fronteira do sistema</w:t>
@@ -14216,7 +13999,6 @@
           <w:rPr>
             <w:webHidden/>
             <w:rStyle w:val="Ligaodendice"/>
-            <w:rFonts w:ascii="Arial" w:hAnsi="Arial"/>
             <w:vanish w:val="false"/>
           </w:rPr>
           <w:t>2.7.2 Diagrama de Classes</w:t>
@@ -14238,7 +14020,6 @@
           <w:rPr>
             <w:webHidden/>
             <w:rStyle w:val="Ligaodendice"/>
-            <w:rFonts w:ascii="Arial" w:hAnsi="Arial"/>
             <w:vanish w:val="false"/>
           </w:rPr>
           <w:t>2.7.2.1 Classes</w:t>
@@ -14260,7 +14041,6 @@
           <w:rPr>
             <w:webHidden/>
             <w:rStyle w:val="Ligaodendice"/>
-            <w:rFonts w:ascii="Arial" w:hAnsi="Arial"/>
             <w:vanish w:val="false"/>
           </w:rPr>
           <w:t>2.7.2.2 Associações</w:t>
@@ -14282,7 +14062,6 @@
           <w:rPr>
             <w:webHidden/>
             <w:rStyle w:val="Ligaodendice"/>
-            <w:rFonts w:ascii="Arial" w:hAnsi="Arial"/>
             <w:vanish w:val="false"/>
           </w:rPr>
           <w:t>2.7.2.3 Multiplicidades</w:t>
@@ -14304,7 +14083,6 @@
           <w:rPr>
             <w:webHidden/>
             <w:rStyle w:val="Ligaodendice"/>
-            <w:rFonts w:ascii="Arial" w:hAnsi="Arial"/>
             <w:vanish w:val="false"/>
           </w:rPr>
           <w:t>2.7.2.4 Participações</w:t>
@@ -14326,7 +14104,6 @@
           <w:rPr>
             <w:webHidden/>
             <w:rStyle w:val="Ligaodendice"/>
-            <w:rFonts w:ascii="Arial" w:hAnsi="Arial"/>
             <w:vanish w:val="false"/>
           </w:rPr>
           <w:t>2.7.2.5 Nome de associação, direção de leitura e papéis</w:t>
@@ -14348,7 +14125,6 @@
           <w:rPr>
             <w:webHidden/>
             <w:rStyle w:val="Ligaodendice"/>
-            <w:rFonts w:ascii="Arial" w:hAnsi="Arial"/>
             <w:vanish w:val="false"/>
           </w:rPr>
           <w:t>2.7.2.6 Classes associativas</w:t>
@@ -14370,7 +14146,6 @@
           <w:rPr>
             <w:webHidden/>
             <w:rStyle w:val="Ligaodendice"/>
-            <w:rFonts w:ascii="Arial" w:hAnsi="Arial"/>
             <w:vanish w:val="false"/>
           </w:rPr>
           <w:t>2.7.2.7 Agregações e composições</w:t>
@@ -14392,7 +14167,6 @@
           <w:rPr>
             <w:webHidden/>
             <w:rStyle w:val="Ligaodendice"/>
-            <w:rFonts w:ascii="Arial" w:hAnsi="Arial"/>
             <w:vanish w:val="false"/>
           </w:rPr>
           <w:t>2.7.2.8 Generalizações e especializações</w:t>
@@ -14414,7 +14188,6 @@
           <w:rPr>
             <w:webHidden/>
             <w:rStyle w:val="Ligaodendice"/>
-            <w:rFonts w:ascii="Arial" w:hAnsi="Arial"/>
             <w:vanish w:val="false"/>
           </w:rPr>
           <w:t>2.7.3 Diagrama de Sequência</w:t>
@@ -14436,7 +14209,6 @@
           <w:rPr>
             <w:webHidden/>
             <w:rStyle w:val="Ligaodendice"/>
-            <w:rFonts w:ascii="Arial" w:hAnsi="Arial"/>
             <w:vanish w:val="false"/>
           </w:rPr>
           <w:t>2.7.3.1 Atores</w:t>
@@ -14458,7 +14230,6 @@
           <w:rPr>
             <w:webHidden/>
             <w:rStyle w:val="Ligaodendice"/>
-            <w:rFonts w:ascii="Arial" w:hAnsi="Arial"/>
             <w:vanish w:val="false"/>
           </w:rPr>
           <w:t>2.7.3.2 Objetos</w:t>
@@ -14480,7 +14251,6 @@
           <w:rPr>
             <w:webHidden/>
             <w:rStyle w:val="Ligaodendice"/>
-            <w:rFonts w:ascii="Arial" w:hAnsi="Arial"/>
             <w:vanish w:val="false"/>
           </w:rPr>
           <w:t>2.7.3.3 Linha de vida</w:t>
@@ -14502,7 +14272,6 @@
           <w:rPr>
             <w:webHidden/>
             <w:rStyle w:val="Ligaodendice"/>
-            <w:rFonts w:ascii="Arial" w:hAnsi="Arial"/>
             <w:vanish w:val="false"/>
           </w:rPr>
           <w:t>2.7.3.4 Mensagens</w:t>
@@ -14524,7 +14293,6 @@
           <w:rPr>
             <w:webHidden/>
             <w:rStyle w:val="Ligaodendice"/>
-            <w:rFonts w:ascii="Arial" w:hAnsi="Arial"/>
             <w:vanish w:val="false"/>
           </w:rPr>
           <w:t>2.7.3.5 Ocorrências de execução</w:t>
@@ -14546,7 +14314,6 @@
           <w:rPr>
             <w:webHidden/>
             <w:rStyle w:val="Ligaodendice"/>
-            <w:rFonts w:ascii="Arial" w:hAnsi="Arial"/>
             <w:vanish w:val="false"/>
           </w:rPr>
           <w:t>2.7.3.6 Criação e destruição de objetos</w:t>
@@ -14568,7 +14335,6 @@
           <w:rPr>
             <w:webHidden/>
             <w:rStyle w:val="Ligaodendice"/>
-            <w:rFonts w:ascii="Arial" w:hAnsi="Arial"/>
             <w:vanish w:val="false"/>
           </w:rPr>
           <w:t>2.8 ARQUITETURA DE SOFTWARE</w:t>
@@ -14590,7 +14356,6 @@
           <w:rPr>
             <w:webHidden/>
             <w:rStyle w:val="Ligaodendice"/>
-            <w:rFonts w:ascii="Arial" w:hAnsi="Arial"/>
             <w:vanish w:val="false"/>
           </w:rPr>
           <w:t>2.8.1 Arquitetura Cliente-Servidor</w:t>
@@ -14612,7 +14377,6 @@
           <w:rPr>
             <w:webHidden/>
             <w:rStyle w:val="Ligaodendice"/>
-            <w:rFonts w:ascii="Arial" w:hAnsi="Arial"/>
             <w:vanish w:val="false"/>
           </w:rPr>
           <w:t>2.8.2 Arquitetura MVC</w:t>
@@ -14634,7 +14398,6 @@
           <w:rPr>
             <w:webHidden/>
             <w:rStyle w:val="Ligaodendice"/>
-            <w:rFonts w:ascii="Arial" w:hAnsi="Arial"/>
             <w:vanish w:val="false"/>
           </w:rPr>
           <w:t>2.8.3 Arquitetura de Transação (Transaction Script)</w:t>
@@ -14656,7 +14419,6 @@
           <w:rPr>
             <w:webHidden/>
             <w:rStyle w:val="Ligaodendice"/>
-            <w:rFonts w:ascii="Arial" w:hAnsi="Arial"/>
             <w:vanish w:val="false"/>
           </w:rPr>
           <w:t>2.9 TESTES</w:t>
@@ -14678,7 +14440,6 @@
           <w:rPr>
             <w:webHidden/>
             <w:rStyle w:val="Ligaodendice"/>
-            <w:rFonts w:ascii="Arial" w:hAnsi="Arial"/>
             <w:vanish w:val="false"/>
           </w:rPr>
           <w:t>2.10 BANCO DE DADOS</w:t>
@@ -14700,7 +14461,6 @@
           <w:rPr>
             <w:webHidden/>
             <w:rStyle w:val="Ligaodendice"/>
-            <w:rFonts w:ascii="Arial" w:hAnsi="Arial"/>
             <w:vanish w:val="false"/>
           </w:rPr>
           <w:t>2.10.1 Modelos de Dados</w:t>
@@ -14722,7 +14482,6 @@
           <w:rPr>
             <w:webHidden/>
             <w:rStyle w:val="Ligaodendice"/>
-            <w:rFonts w:ascii="Arial" w:hAnsi="Arial"/>
             <w:vanish w:val="false"/>
           </w:rPr>
           <w:t>2.10.1.1 Modelo de entidade-relacionamento</w:t>
@@ -14744,7 +14503,6 @@
           <w:rPr>
             <w:webHidden/>
             <w:rStyle w:val="Ligaodendice"/>
-            <w:rFonts w:ascii="Arial" w:hAnsi="Arial"/>
             <w:vanish w:val="false"/>
           </w:rPr>
           <w:t>2.10.2 Sistema Gerenciador de Banco de Dados</w:t>
@@ -14766,7 +14524,6 @@
           <w:rPr>
             <w:webHidden/>
             <w:rStyle w:val="Ligaodendice"/>
-            <w:rFonts w:ascii="Arial" w:hAnsi="Arial"/>
             <w:vanish w:val="false"/>
           </w:rPr>
           <w:t>2.10.2.1 MySQL</w:t>
@@ -14788,7 +14545,6 @@
           <w:rPr>
             <w:webHidden/>
             <w:rStyle w:val="Ligaodendice"/>
-            <w:rFonts w:ascii="Arial" w:hAnsi="Arial"/>
             <w:vanish w:val="false"/>
           </w:rPr>
           <w:t>2.11 PROGRESSIVE WEB APPS</w:t>
@@ -14810,7 +14566,6 @@
           <w:rPr>
             <w:webHidden/>
             <w:rStyle w:val="Ligaodendice"/>
-            <w:rFonts w:ascii="Arial" w:hAnsi="Arial"/>
             <w:vanish w:val="false"/>
           </w:rPr>
           <w:t>2.11.1 Requisitos</w:t>
@@ -14832,7 +14587,6 @@
           <w:rPr>
             <w:webHidden/>
             <w:rStyle w:val="Ligaodendice"/>
-            <w:rFonts w:ascii="Arial" w:hAnsi="Arial"/>
             <w:vanish w:val="false"/>
           </w:rPr>
           <w:t>2.12 APLICAÇÕES WEB</w:t>
@@ -14854,7 +14608,6 @@
           <w:rPr>
             <w:webHidden/>
             <w:rStyle w:val="Ligaodendice"/>
-            <w:rFonts w:ascii="Arial" w:hAnsi="Arial"/>
             <w:vanish w:val="false"/>
           </w:rPr>
           <w:t>2.12.1 Construção</w:t>
@@ -14876,7 +14629,6 @@
           <w:rPr>
             <w:webHidden/>
             <w:rStyle w:val="Ligaodendice"/>
-            <w:rFonts w:ascii="Arial" w:hAnsi="Arial"/>
             <w:vanish w:val="false"/>
           </w:rPr>
           <w:t>2.12.1.1 HTML</w:t>
@@ -14898,7 +14650,6 @@
           <w:rPr>
             <w:webHidden/>
             <w:rStyle w:val="Ligaodendice"/>
-            <w:rFonts w:ascii="Arial" w:hAnsi="Arial"/>
             <w:vanish w:val="false"/>
           </w:rPr>
           <w:t>2.12.1.2 CSS</w:t>
@@ -14920,7 +14671,6 @@
           <w:rPr>
             <w:webHidden/>
             <w:rStyle w:val="Ligaodendice"/>
-            <w:rFonts w:ascii="Arial" w:hAnsi="Arial"/>
             <w:vanish w:val="false"/>
           </w:rPr>
           <w:t>2.12.1.3 JavaScript</w:t>
@@ -14942,7 +14692,6 @@
           <w:rPr>
             <w:webHidden/>
             <w:rStyle w:val="Ligaodendice"/>
-            <w:rFonts w:ascii="Arial" w:hAnsi="Arial"/>
             <w:vanish w:val="false"/>
           </w:rPr>
           <w:t>2.12.1.4 Frameworks</w:t>
@@ -14964,7 +14713,6 @@
           <w:rPr>
             <w:webHidden/>
             <w:rStyle w:val="Ligaodendice"/>
-            <w:rFonts w:ascii="Arial" w:hAnsi="Arial"/>
             <w:vanish w:val="false"/>
           </w:rPr>
           <w:t>2.12.1.4.1 Express</w:t>
@@ -14986,7 +14734,6 @@
           <w:rPr>
             <w:webHidden/>
             <w:rStyle w:val="Ligaodendice"/>
-            <w:rFonts w:ascii="Arial" w:hAnsi="Arial"/>
             <w:vanish w:val="false"/>
           </w:rPr>
           <w:t>2.12.1.4.1 VueJS</w:t>
@@ -15008,7 +14755,6 @@
           <w:rPr>
             <w:webHidden/>
             <w:rStyle w:val="Ligaodendice"/>
-            <w:rFonts w:ascii="Arial" w:hAnsi="Arial"/>
             <w:vanish w:val="false"/>
           </w:rPr>
           <w:t>2.13 RESTFul Web Services</w:t>
@@ -15030,7 +14776,6 @@
           <w:rPr>
             <w:webHidden/>
             <w:rStyle w:val="Ligaodendice"/>
-            <w:rFonts w:ascii="Arial" w:hAnsi="Arial"/>
             <w:vanish w:val="false"/>
           </w:rPr>
           <w:t>2.14 AMBIENTE</w:t>
@@ -15052,7 +14797,6 @@
           <w:rPr>
             <w:webHidden/>
             <w:rStyle w:val="Ligaodendice"/>
-            <w:rFonts w:ascii="Arial" w:hAnsi="Arial"/>
             <w:vanish w:val="false"/>
           </w:rPr>
           <w:t>2.14.1 MySQL Workbench</w:t>
@@ -15074,7 +14818,6 @@
           <w:rPr>
             <w:webHidden/>
             <w:rStyle w:val="Ligaodendice"/>
-            <w:rFonts w:ascii="Arial" w:hAnsi="Arial"/>
             <w:vanish w:val="false"/>
           </w:rPr>
           <w:t>2.14.2 StarUML</w:t>
@@ -15096,7 +14839,6 @@
           <w:rPr>
             <w:webHidden/>
             <w:rStyle w:val="Ligaodendice"/>
-            <w:rFonts w:ascii="Arial" w:hAnsi="Arial"/>
             <w:vanish w:val="false"/>
           </w:rPr>
           <w:t>2.14.3 Visual Studio Code</w:t>
@@ -15118,7 +14860,6 @@
           <w:rPr>
             <w:webHidden/>
             <w:rStyle w:val="Ligaodendice"/>
-            <w:rFonts w:ascii="Arial" w:hAnsi="Arial"/>
             <w:vanish w:val="false"/>
           </w:rPr>
           <w:t>3 MATERIAL E MÉTODOS</w:t>
@@ -15140,7 +14881,6 @@
           <w:rPr>
             <w:webHidden/>
             <w:rStyle w:val="Ligaodendice"/>
-            <w:rFonts w:ascii="Arial" w:hAnsi="Arial"/>
             <w:vanish w:val="false"/>
           </w:rPr>
           <w:t>3.1 PESQUISA BIBLIOGRÁFICA</w:t>
@@ -15162,7 +14902,6 @@
           <w:rPr>
             <w:webHidden/>
             <w:rStyle w:val="Ligaodendice"/>
-            <w:rFonts w:ascii="Arial" w:hAnsi="Arial"/>
             <w:vanish w:val="false"/>
           </w:rPr>
           <w:t>3.2 IDENTIFICAÇÃO DE STAKEHOLDERS</w:t>
@@ -15184,7 +14923,6 @@
           <w:rPr>
             <w:webHidden/>
             <w:rStyle w:val="Ligaodendice"/>
-            <w:rFonts w:ascii="Arial" w:hAnsi="Arial"/>
             <w:vanish w:val="false"/>
           </w:rPr>
           <w:t>3.3 ANÁLISE DE REQUISITOS</w:t>
@@ -15206,7 +14944,6 @@
           <w:rPr>
             <w:webHidden/>
             <w:rStyle w:val="Ligaodendice"/>
-            <w:rFonts w:ascii="Arial" w:hAnsi="Arial"/>
             <w:vanish w:val="false"/>
           </w:rPr>
           <w:t>3.4 PLANEJAMENTO</w:t>
@@ -15228,7 +14965,6 @@
           <w:rPr>
             <w:webHidden/>
             <w:rStyle w:val="Ligaodendice"/>
-            <w:rFonts w:ascii="Arial" w:hAnsi="Arial"/>
             <w:vanish w:val="false"/>
           </w:rPr>
           <w:t>3.5 MODELAGEM</w:t>
@@ -15250,7 +14986,6 @@
           <w:rPr>
             <w:webHidden/>
             <w:rStyle w:val="Ligaodendice"/>
-            <w:rFonts w:ascii="Arial" w:hAnsi="Arial"/>
             <w:vanish w:val="false"/>
           </w:rPr>
           <w:t>3.5.1 Diagrama de Casos de Uso</w:t>
@@ -15272,7 +15007,6 @@
           <w:rPr>
             <w:webHidden/>
             <w:rStyle w:val="Ligaodendice"/>
-            <w:rFonts w:ascii="Arial" w:hAnsi="Arial"/>
             <w:vanish w:val="false"/>
           </w:rPr>
           <w:t>3.5.2 Diagrama de Classes</w:t>
@@ -15294,7 +15028,6 @@
           <w:rPr>
             <w:webHidden/>
             <w:rStyle w:val="Ligaodendice"/>
-            <w:rFonts w:ascii="Arial" w:hAnsi="Arial"/>
             <w:vanish w:val="false"/>
           </w:rPr>
           <w:t>3.5.3 Diagrama de Sequência</w:t>
@@ -15316,7 +15049,6 @@
           <w:rPr>
             <w:webHidden/>
             <w:rStyle w:val="Ligaodendice"/>
-            <w:rFonts w:ascii="Arial" w:hAnsi="Arial"/>
             <w:vanish w:val="false"/>
           </w:rPr>
           <w:t>3.6 CONSTRUÇÃO</w:t>
@@ -15338,7 +15070,6 @@
           <w:rPr>
             <w:webHidden/>
             <w:rStyle w:val="Ligaodendice"/>
-            <w:rFonts w:ascii="Arial" w:hAnsi="Arial"/>
             <w:vanish w:val="false"/>
           </w:rPr>
           <w:t>3.6.1 Documentação dos Casos de Teste</w:t>
@@ -15360,7 +15091,6 @@
           <w:rPr>
             <w:webHidden/>
             <w:rStyle w:val="Ligaodendice"/>
-            <w:rFonts w:ascii="Arial" w:hAnsi="Arial"/>
             <w:vanish w:val="false"/>
           </w:rPr>
           <w:t>3.6.2 Codificação</w:t>
@@ -15382,7 +15112,6 @@
           <w:rPr>
             <w:webHidden/>
             <w:rStyle w:val="Ligaodendice"/>
-            <w:rFonts w:ascii="Arial" w:hAnsi="Arial"/>
             <w:vanish w:val="false"/>
           </w:rPr>
           <w:t>3.6.3 Execução dos Casos de Teste</w:t>
@@ -15404,7 +15133,6 @@
           <w:rPr>
             <w:webHidden/>
             <w:rStyle w:val="Ligaodendice"/>
-            <w:rFonts w:ascii="Arial" w:hAnsi="Arial"/>
             <w:vanish w:val="false"/>
           </w:rPr>
           <w:t>3.7 ENTREGA</w:t>
@@ -15426,7 +15154,6 @@
           <w:rPr>
             <w:webHidden/>
             <w:rStyle w:val="Ligaodendice"/>
-            <w:rFonts w:ascii="Arial" w:hAnsi="Arial"/>
             <w:vanish w:val="false"/>
           </w:rPr>
           <w:t>4 RESULTADOS E DISCUSSÕES</w:t>
@@ -15448,7 +15175,6 @@
           <w:rPr>
             <w:webHidden/>
             <w:rStyle w:val="Ligaodendice"/>
-            <w:rFonts w:ascii="Arial" w:hAnsi="Arial"/>
             <w:vanish w:val="false"/>
           </w:rPr>
           <w:t>5 CONCLUSÃO</w:t>
@@ -15470,7 +15196,6 @@
           <w:rPr>
             <w:webHidden/>
             <w:rStyle w:val="Ligaodendice"/>
-            <w:rFonts w:ascii="Arial" w:hAnsi="Arial"/>
             <w:vanish w:val="false"/>
           </w:rPr>
           <w:t>REFERÊNCIAS</w:t>
@@ -15487,31 +15212,22 @@
         </w:rPr>
       </w:pPr>
       <w:r>
+        <w:rPr/>
+      </w:r>
+      <w:r>
+        <w:rPr/>
+        <w:fldChar w:fldCharType="end"/>
+      </w:r>
+    </w:p>
+    <w:p>
+      <w:pPr>
+        <w:pStyle w:val="Ttulo1"/>
         <w:rPr>
           <w:rFonts w:ascii="Arial" w:hAnsi="Arial"/>
         </w:rPr>
-      </w:r>
-      <w:r>
-        <w:rPr>
-          <w:rFonts w:ascii="Arial" w:hAnsi="Arial"/>
-        </w:rPr>
-        <w:fldChar w:fldCharType="end"/>
-      </w:r>
-      <w:r>
-        <w:br w:type="page"/>
-      </w:r>
-    </w:p>
-    <w:p>
-      <w:pPr>
-        <w:pStyle w:val="Ttulo1"/>
-        <w:rPr>
-          <w:rFonts w:ascii="Arial" w:hAnsi="Arial"/>
-        </w:rPr>
-      </w:pPr>
-      <w:r>
-        <w:rPr>
-          <w:rFonts w:ascii="Arial" w:hAnsi="Arial"/>
-        </w:rPr>
+      </w:pPr>
+      <w:r>
+        <w:rPr/>
         <w:t>1 INTRODUÇÃO</w:t>
       </w:r>
     </w:p>
@@ -15531,7 +15247,7 @@
       </w:pPr>
       <w:r>
         <w:rPr>
-          <w:rFonts w:ascii="Arial" w:hAnsi="Arial"/>
+          <w:rFonts w:eastAsia="Arial" w:cs="Arial"/>
         </w:rPr>
       </w:r>
     </w:p>
@@ -15711,9 +15427,7 @@
       <w:bookmarkEnd w:id="1"/>
       <w:bookmarkEnd w:id="2"/>
       <w:r>
-        <w:rPr>
-          <w:rFonts w:ascii="Arial" w:hAnsi="Arial"/>
-        </w:rPr>
+        <w:rPr/>
         <w:t xml:space="preserve">1.1 OBJETIVOS </w:t>
       </w:r>
     </w:p>
@@ -15772,22 +15486,17 @@
       <w:bookmarkEnd w:id="3"/>
       <w:bookmarkEnd w:id="4"/>
       <w:r>
-        <w:rPr>
-          <w:rFonts w:ascii="Arial" w:hAnsi="Arial"/>
-        </w:rPr>
+        <w:rPr/>
         <w:t>1.1.1</w:t>
       </w:r>
       <w:r>
         <w:rPr>
-          <w:rFonts w:ascii="Arial" w:hAnsi="Arial"/>
           <w:b/>
         </w:rPr>
         <w:t xml:space="preserve"> </w:t>
       </w:r>
       <w:r>
-        <w:rPr>
-          <w:rFonts w:ascii="Arial" w:hAnsi="Arial"/>
-        </w:rPr>
+        <w:rPr/>
         <w:t>Objetivo Geral</w:t>
       </w:r>
     </w:p>
@@ -15927,9 +15636,7 @@
       <w:bookmarkEnd w:id="5"/>
       <w:bookmarkEnd w:id="6"/>
       <w:r>
-        <w:rPr>
-          <w:rFonts w:ascii="Arial" w:hAnsi="Arial"/>
-        </w:rPr>
+        <w:rPr/>
         <w:t>1.1.2 Objetivos Específicos</w:t>
       </w:r>
     </w:p>
@@ -16131,9 +15838,7 @@
       <w:bookmarkEnd w:id="7"/>
       <w:bookmarkEnd w:id="8"/>
       <w:r>
-        <w:rPr>
-          <w:rFonts w:ascii="Arial" w:hAnsi="Arial"/>
-        </w:rPr>
+        <w:rPr/>
         <w:t>2 REFERENCIAL TEÓRICO</w:t>
       </w:r>
     </w:p>
@@ -16171,9 +15876,7 @@
       <w:bookmarkEnd w:id="9"/>
       <w:bookmarkEnd w:id="10"/>
       <w:r>
-        <w:rPr>
-          <w:rFonts w:ascii="Arial" w:hAnsi="Arial"/>
-        </w:rPr>
+        <w:rPr/>
         <w:t>2.1 LOCAVORISMO</w:t>
       </w:r>
     </w:p>
@@ -16346,9 +16049,7 @@
       <w:bookmarkEnd w:id="11"/>
       <w:bookmarkEnd w:id="12"/>
       <w:r>
-        <w:rPr>
-          <w:rFonts w:ascii="Arial" w:hAnsi="Arial"/>
-        </w:rPr>
+        <w:rPr/>
         <w:t>2.1.1 Alimento Local</w:t>
       </w:r>
     </w:p>
@@ -16558,9 +16259,7 @@
       <w:bookmarkEnd w:id="13"/>
       <w:bookmarkEnd w:id="14"/>
       <w:r>
-        <w:rPr>
-          <w:rFonts w:ascii="Arial" w:hAnsi="Arial"/>
-        </w:rPr>
+        <w:rPr/>
         <w:t>2.2 SOFTWARE E SISTEMAS DE INFORMAÇÃO</w:t>
       </w:r>
     </w:p>
@@ -17086,9 +16785,7 @@
       <w:bookmarkEnd w:id="15"/>
       <w:bookmarkEnd w:id="16"/>
       <w:r>
-        <w:rPr>
-          <w:rFonts w:ascii="Arial" w:hAnsi="Arial"/>
-        </w:rPr>
+        <w:rPr/>
         <w:t>2.3 ENGENHARIA DE SOFTWARE</w:t>
       </w:r>
     </w:p>
@@ -17336,9 +17033,7 @@
               </w:rPr>
             </w:pPr>
             <w:r>
-              <w:rPr>
-                <w:rFonts w:ascii="Arial" w:hAnsi="Arial"/>
-              </w:rPr>
+              <w:rPr/>
               <w:drawing>
                 <wp:inline distT="0" distB="0" distL="0" distR="0">
                   <wp:extent cx="5619750" cy="1778000"/>
@@ -17536,9 +17231,7 @@
       <w:bookmarkEnd w:id="18"/>
       <w:bookmarkEnd w:id="19"/>
       <w:r>
-        <w:rPr>
-          <w:rFonts w:ascii="Arial" w:hAnsi="Arial"/>
-        </w:rPr>
+        <w:rPr/>
         <w:t>2.4 PROCESSO DE SOFTWARE</w:t>
       </w:r>
     </w:p>
@@ -18360,9 +18053,7 @@
         </w:rPr>
       </w:pPr>
       <w:r>
-        <w:rPr>
-          <w:rFonts w:ascii="Arial" w:hAnsi="Arial"/>
-        </w:rPr>
+        <w:rPr/>
         <w:drawing>
           <wp:inline distT="0" distB="0" distL="0" distR="0">
             <wp:extent cx="3245485" cy="5487035"/>
@@ -18675,9 +18366,7 @@
       <w:bookmarkEnd w:id="21"/>
       <w:bookmarkEnd w:id="22"/>
       <w:r>
-        <w:rPr>
-          <w:rFonts w:ascii="Arial" w:hAnsi="Arial"/>
-        </w:rPr>
+        <w:rPr/>
         <w:t xml:space="preserve">2.5 MODELOS DE PROCESSO DE SOFTWARE </w:t>
       </w:r>
     </w:p>
@@ -18820,9 +18509,7 @@
       <w:bookmarkEnd w:id="23"/>
       <w:bookmarkEnd w:id="24"/>
       <w:r>
-        <w:rPr>
-          <w:rFonts w:ascii="Arial" w:hAnsi="Arial"/>
-        </w:rPr>
+        <w:rPr/>
         <w:t>2.5.1 Modelo Cascata</w:t>
       </w:r>
     </w:p>
@@ -18884,7 +18571,11 @@
       </w:pPr>
       <w:r>
         <w:rPr>
-          <w:rFonts w:ascii="Arial" w:hAnsi="Arial"/>
+          <w:i w:val="false"/>
+          <w:iCs w:val="false"/>
+          <w:color w:val="auto"/>
+          <w:kern w:val="2"/>
+          <w:lang w:val="pt-BR" w:eastAsia="ar-SA" w:bidi="hi-IN"/>
         </w:rPr>
       </w:r>
     </w:p>
@@ -18969,9 +18660,7 @@
               </w:rPr>
             </w:pPr>
             <w:r>
-              <w:rPr>
-                <w:rFonts w:ascii="Arial" w:hAnsi="Arial"/>
-              </w:rPr>
+              <w:rPr/>
               <w:drawing>
                 <wp:inline distT="0" distB="0" distL="0" distR="0">
                   <wp:extent cx="5591175" cy="1130300"/>
@@ -19244,9 +18933,7 @@
       <w:bookmarkEnd w:id="26"/>
       <w:bookmarkEnd w:id="27"/>
       <w:r>
-        <w:rPr>
-          <w:rFonts w:ascii="Arial" w:hAnsi="Arial"/>
-        </w:rPr>
+        <w:rPr/>
         <w:t>2.5.2 Modelos de Processo Evolucionários</w:t>
       </w:r>
     </w:p>
@@ -19301,9 +18988,7 @@
         </w:rPr>
       </w:pPr>
       <w:r>
-        <w:rPr>
-          <w:rFonts w:ascii="Arial" w:hAnsi="Arial"/>
-        </w:rPr>
+        <w:rPr/>
       </w:r>
       <w:bookmarkStart w:id="28" w:name="_heading=h.illay6rnkecv"/>
       <w:bookmarkStart w:id="29" w:name="_heading=h.illay6rnkecv"/>
@@ -19471,9 +19156,7 @@
               </w:rPr>
             </w:pPr>
             <w:r>
-              <w:rPr>
-                <w:rFonts w:ascii="Arial" w:hAnsi="Arial"/>
-              </w:rPr>
+              <w:rPr/>
               <w:drawing>
                 <wp:inline distT="0" distB="0" distL="0" distR="0">
                   <wp:extent cx="2955925" cy="2475230"/>
@@ -19840,9 +19523,7 @@
               </w:rPr>
             </w:pPr>
             <w:r>
-              <w:rPr>
-                <w:rFonts w:ascii="Arial" w:hAnsi="Arial"/>
-              </w:rPr>
+              <w:rPr/>
               <w:drawing>
                 <wp:inline distT="0" distB="0" distL="0" distR="0">
                   <wp:extent cx="5619750" cy="2070100"/>
@@ -19985,9 +19666,7 @@
       <w:bookmarkEnd w:id="36"/>
       <w:bookmarkEnd w:id="37"/>
       <w:r>
-        <w:rPr>
-          <w:rFonts w:ascii="Arial" w:hAnsi="Arial"/>
-        </w:rPr>
+        <w:rPr/>
         <w:t>2.6 REQUISITOS DE SOFTWARE</w:t>
       </w:r>
     </w:p>
@@ -20071,9 +19750,7 @@
       <w:bookmarkEnd w:id="38"/>
       <w:bookmarkEnd w:id="39"/>
       <w:r>
-        <w:rPr>
-          <w:rFonts w:ascii="Arial" w:hAnsi="Arial"/>
-        </w:rPr>
+        <w:rPr/>
         <w:t>2.6.1 Requisitos Funcionais e Não Funcionais</w:t>
       </w:r>
     </w:p>
@@ -20237,9 +19914,7 @@
       <w:bookmarkEnd w:id="40"/>
       <w:bookmarkEnd w:id="41"/>
       <w:r>
-        <w:rPr>
-          <w:rFonts w:ascii="Arial" w:hAnsi="Arial"/>
-        </w:rPr>
+        <w:rPr/>
         <w:t>2.6.2 Engenharia de Requisitos</w:t>
       </w:r>
     </w:p>
@@ -20489,9 +20164,7 @@
       <w:bookmarkEnd w:id="42"/>
       <w:bookmarkEnd w:id="43"/>
       <w:r>
-        <w:rPr>
-          <w:rFonts w:ascii="Arial" w:hAnsi="Arial"/>
-        </w:rPr>
+        <w:rPr/>
         <w:t>2.7 UML</w:t>
       </w:r>
     </w:p>
@@ -20591,9 +20264,7 @@
       <w:bookmarkEnd w:id="44"/>
       <w:bookmarkEnd w:id="45"/>
       <w:r>
-        <w:rPr>
-          <w:rFonts w:ascii="Arial" w:hAnsi="Arial"/>
-        </w:rPr>
+        <w:rPr/>
         <w:t>2.7.1 Diagrama de Caso de Uso</w:t>
       </w:r>
     </w:p>
@@ -20953,6 +20624,7 @@
         <w:widowControl/>
         <w:suppressAutoHyphens w:val="true"/>
         <w:bidi w:val="0"/>
+        <w:jc w:val="left"/>
         <w:rPr>
           <w:rFonts w:ascii="Arial" w:hAnsi="Arial"/>
           <w:i w:val="false"/>
@@ -21023,19 +20695,13 @@
               <w:widowControl/>
               <w:suppressAutoHyphens w:val="true"/>
               <w:bidi w:val="0"/>
+              <w:jc w:val="left"/>
               <w:rPr>
                 <w:rFonts w:ascii="arial" w:hAnsi="arial"/>
               </w:rPr>
             </w:pPr>
             <w:r>
-              <w:rPr>
-                <w:rFonts w:ascii="Arial" w:hAnsi="Arial"/>
-                <w:i w:val="false"/>
-                <w:iCs w:val="false"/>
-                <w:color w:val="auto"/>
-                <w:kern w:val="2"/>
-                <w:lang w:val="pt-BR" w:eastAsia="ar-SA" w:bidi="hi-IN"/>
-              </w:rPr>
+              <w:rPr/>
               <w:drawing>
                 <wp:inline distT="0" distB="0" distL="0" distR="0">
                   <wp:extent cx="3789045" cy="2095500"/>
@@ -21084,6 +20750,7 @@
         <w:widowControl/>
         <w:suppressAutoHyphens w:val="true"/>
         <w:bidi w:val="0"/>
+        <w:jc w:val="left"/>
         <w:rPr>
           <w:rFonts w:ascii="Arial" w:hAnsi="Arial"/>
           <w:i w:val="false"/>
@@ -21370,9 +21037,7 @@
               </w:rPr>
             </w:pPr>
             <w:r>
-              <w:rPr>
-                <w:rFonts w:ascii="Arial" w:hAnsi="Arial"/>
-              </w:rPr>
+              <w:rPr/>
               <w:drawing>
                 <wp:inline distT="0" distB="0" distL="0" distR="0">
                   <wp:extent cx="3876040" cy="2171065"/>
@@ -21743,9 +21408,7 @@
               </w:rPr>
             </w:pPr>
             <w:r>
-              <w:rPr>
-                <w:rFonts w:ascii="Arial" w:hAnsi="Arial"/>
-              </w:rPr>
+              <w:rPr/>
               <w:drawing>
                 <wp:inline distT="0" distB="0" distL="0" distR="0">
                   <wp:extent cx="4848225" cy="2276475"/>
@@ -22086,9 +21749,7 @@
               </w:rPr>
             </w:pPr>
             <w:r>
-              <w:rPr>
-                <w:rFonts w:ascii="Arial" w:hAnsi="Arial"/>
-              </w:rPr>
+              <w:rPr/>
               <w:drawing>
                 <wp:inline distT="0" distB="0" distL="0" distR="0">
                   <wp:extent cx="2133600" cy="2028825"/>
@@ -22171,6 +21832,7 @@
         <w:pStyle w:val="Figura"/>
         <w:suppressAutoHyphens w:val="true"/>
         <w:bidi w:val="0"/>
+        <w:jc w:val="left"/>
         <w:rPr>
           <w:rFonts w:ascii="Arial" w:hAnsi="Arial"/>
           <w:i w:val="false"/>
@@ -22237,6 +21899,7 @@
               <w:pStyle w:val="Contedodatabela"/>
               <w:suppressAutoHyphens w:val="true"/>
               <w:bidi w:val="0"/>
+              <w:jc w:val="left"/>
               <w:rPr>
                 <w:caps w:val="false"/>
                 <w:smallCaps w:val="false"/>
@@ -22249,12 +21912,7 @@
               </w:rPr>
             </w:pPr>
             <w:r>
-              <w:rPr>
-                <w:rFonts w:ascii="Arial" w:hAnsi="Arial"/>
-                <w:i w:val="false"/>
-                <w:iCs w:val="false"/>
-                <w:lang w:val="pt-BR" w:bidi="hi-IN"/>
-              </w:rPr>
+              <w:rPr/>
               <w:drawing>
                 <wp:inline distT="0" distB="0" distL="0" distR="0">
                   <wp:extent cx="2933700" cy="1847850"/>
@@ -22302,6 +21960,7 @@
         <w:pStyle w:val="Corpodotexto"/>
         <w:suppressAutoHyphens w:val="true"/>
         <w:bidi w:val="0"/>
+        <w:jc w:val="left"/>
         <w:rPr>
           <w:rFonts w:ascii="Arial" w:hAnsi="Arial"/>
           <w:b w:val="false"/>
@@ -22507,9 +22166,7 @@
               </w:rPr>
             </w:pPr>
             <w:r>
-              <w:rPr>
-                <w:rFonts w:ascii="Arial" w:hAnsi="Arial"/>
-              </w:rPr>
+              <w:rPr/>
               <w:drawing>
                 <wp:inline distT="0" distB="0" distL="0" distR="0">
                   <wp:extent cx="5076825" cy="2733675"/>
@@ -22600,9 +22257,7 @@
       <w:bookmarkEnd w:id="69"/>
       <w:bookmarkEnd w:id="70"/>
       <w:r>
-        <w:rPr>
-          <w:rFonts w:ascii="Arial" w:hAnsi="Arial"/>
-        </w:rPr>
+        <w:rPr/>
         <w:t>2.7.2 Diagrama de Classes</w:t>
       </w:r>
     </w:p>
@@ -22858,9 +22513,7 @@
               </w:rPr>
             </w:pPr>
             <w:r>
-              <w:rPr>
-                <w:rFonts w:ascii="Arial" w:hAnsi="Arial"/>
-              </w:rPr>
+              <w:rPr/>
               <w:drawing>
                 <wp:inline distT="0" distB="0" distL="0" distR="0">
                   <wp:extent cx="2305050" cy="1762125"/>
@@ -23072,9 +22725,7 @@
               </w:rPr>
             </w:pPr>
             <w:r>
-              <w:rPr>
-                <w:rFonts w:ascii="Arial" w:hAnsi="Arial"/>
-              </w:rPr>
+              <w:rPr/>
               <w:drawing>
                 <wp:inline distT="0" distB="0" distL="0" distR="0">
                   <wp:extent cx="4495800" cy="2619375"/>
@@ -24294,9 +23945,7 @@
               </w:rPr>
             </w:pPr>
             <w:r>
-              <w:rPr>
-                <w:rFonts w:ascii="Arial" w:hAnsi="Arial"/>
-              </w:rPr>
+              <w:rPr/>
               <w:drawing>
                 <wp:inline distT="0" distB="0" distL="0" distR="0">
                   <wp:extent cx="4057650" cy="638175"/>
@@ -24347,9 +23996,7 @@
               </w:rPr>
             </w:pPr>
             <w:r>
-              <w:rPr>
-                <w:rFonts w:ascii="Arial" w:hAnsi="Arial"/>
-              </w:rPr>
+              <w:rPr/>
               <w:drawing>
                 <wp:inline distT="0" distB="0" distL="0" distR="0">
                   <wp:extent cx="4038600" cy="628650"/>
@@ -24684,9 +24331,7 @@
               </w:rPr>
             </w:pPr>
             <w:r>
-              <w:rPr>
-                <w:rFonts w:ascii="Arial" w:hAnsi="Arial"/>
-              </w:rPr>
+              <w:rPr/>
               <w:drawing>
                 <wp:inline distT="0" distB="0" distL="0" distR="0">
                   <wp:extent cx="5591175" cy="1701800"/>
@@ -24914,9 +24559,7 @@
               </w:rPr>
             </w:pPr>
             <w:r>
-              <w:rPr>
-                <w:rFonts w:ascii="Arial" w:hAnsi="Arial"/>
-              </w:rPr>
+              <w:rPr/>
               <w:drawing>
                 <wp:inline distT="0" distB="0" distL="0" distR="0">
                   <wp:extent cx="5591175" cy="1752600"/>
@@ -25244,9 +24887,7 @@
               </w:rPr>
             </w:pPr>
             <w:r>
-              <w:rPr>
-                <w:rFonts w:ascii="Arial" w:hAnsi="Arial"/>
-              </w:rPr>
+              <w:rPr/>
               <w:drawing>
                 <wp:inline distT="0" distB="0" distL="0" distR="0">
                   <wp:extent cx="3505200" cy="1371600"/>
@@ -25522,9 +25163,7 @@
               </w:rPr>
             </w:pPr>
             <w:r>
-              <w:rPr>
-                <w:rFonts w:ascii="Arial" w:hAnsi="Arial"/>
-              </w:rPr>
+              <w:rPr/>
               <w:drawing>
                 <wp:inline distT="0" distB="0" distL="0" distR="0">
                   <wp:extent cx="5419725" cy="1247775"/>
@@ -25625,9 +25264,7 @@
       <w:bookmarkEnd w:id="94"/>
       <w:bookmarkEnd w:id="95"/>
       <w:r>
-        <w:rPr>
-          <w:rFonts w:ascii="Arial" w:hAnsi="Arial"/>
-        </w:rPr>
+        <w:rPr/>
         <w:t>2.7.3 Diagrama de Sequência</w:t>
       </w:r>
     </w:p>
@@ -25966,9 +25603,7 @@
               </w:rPr>
             </w:pPr>
             <w:r>
-              <w:rPr>
-                <w:rFonts w:ascii="Arial" w:hAnsi="Arial"/>
-              </w:rPr>
+              <w:rPr/>
               <w:drawing>
                 <wp:inline distT="0" distB="0" distL="0" distR="0">
                   <wp:extent cx="5591175" cy="1092200"/>
@@ -26329,9 +25964,7 @@
               </w:rPr>
             </w:pPr>
             <w:r>
-              <w:rPr>
-                <w:rFonts w:ascii="Arial" w:hAnsi="Arial"/>
-              </w:rPr>
+              <w:rPr/>
               <w:drawing>
                 <wp:inline distT="0" distB="0" distL="0" distR="0">
                   <wp:extent cx="5268595" cy="2345690"/>
@@ -26660,9 +26293,7 @@
               </w:rPr>
             </w:pPr>
             <w:r>
-              <w:rPr>
-                <w:rFonts w:ascii="Arial" w:hAnsi="Arial"/>
-              </w:rPr>
+              <w:rPr/>
               <w:drawing>
                 <wp:inline distT="0" distB="0" distL="0" distR="0">
                   <wp:extent cx="1104900" cy="200025"/>
@@ -26761,9 +26392,7 @@
               </w:rPr>
             </w:pPr>
             <w:r>
-              <w:rPr>
-                <w:rFonts w:ascii="Arial" w:hAnsi="Arial"/>
-              </w:rPr>
+              <w:rPr/>
               <w:drawing>
                 <wp:inline distT="0" distB="0" distL="0" distR="0">
                   <wp:extent cx="1042670" cy="190500"/>
@@ -26862,9 +26491,7 @@
               </w:rPr>
             </w:pPr>
             <w:r>
-              <w:rPr>
-                <w:rFonts w:ascii="Arial" w:hAnsi="Arial"/>
-              </w:rPr>
+              <w:rPr/>
               <w:drawing>
                 <wp:inline distT="0" distB="0" distL="0" distR="0">
                   <wp:extent cx="1052830" cy="209550"/>
@@ -26963,9 +26590,7 @@
               </w:rPr>
             </w:pPr>
             <w:r>
-              <w:rPr>
-                <w:rFonts w:ascii="Arial" w:hAnsi="Arial"/>
-              </w:rPr>
+              <w:rPr/>
               <w:drawing>
                 <wp:inline distT="0" distB="0" distL="0" distR="0">
                   <wp:extent cx="1071880" cy="190500"/>
@@ -27214,9 +26839,7 @@
               </w:rPr>
             </w:pPr>
             <w:r>
-              <w:rPr>
-                <w:rFonts w:ascii="Arial" w:hAnsi="Arial"/>
-              </w:rPr>
+              <w:rPr/>
               <w:drawing>
                 <wp:inline distT="0" distB="0" distL="0" distR="0">
                   <wp:extent cx="3512820" cy="2317750"/>
@@ -27492,9 +27115,7 @@
               </w:rPr>
             </w:pPr>
             <w:r>
-              <w:rPr>
-                <w:rFonts w:ascii="Arial" w:hAnsi="Arial"/>
-              </w:rPr>
+              <w:rPr/>
               <w:drawing>
                 <wp:inline distT="0" distB="0" distL="0" distR="0">
                   <wp:extent cx="2914650" cy="1295400"/>
@@ -27721,9 +27342,7 @@
       <w:bookmarkEnd w:id="112"/>
       <w:bookmarkEnd w:id="113"/>
       <w:r>
-        <w:rPr>
-          <w:rFonts w:ascii="Arial" w:hAnsi="Arial"/>
-        </w:rPr>
+        <w:rPr/>
         <w:t>2.8 ARQUITETURA DE SOFTWARE</w:t>
       </w:r>
     </w:p>
@@ -27954,9 +27573,7 @@
       <w:bookmarkEnd w:id="114"/>
       <w:bookmarkEnd w:id="115"/>
       <w:r>
-        <w:rPr>
-          <w:rFonts w:ascii="Arial" w:hAnsi="Arial"/>
-        </w:rPr>
+        <w:rPr/>
         <w:t>2.8.1 Arquitetura Cliente-Servidor</w:t>
       </w:r>
     </w:p>
@@ -28188,9 +27805,7 @@
               </w:rPr>
             </w:pPr>
             <w:r>
-              <w:rPr>
-                <w:rFonts w:ascii="Arial" w:hAnsi="Arial"/>
-              </w:rPr>
+              <w:rPr/>
               <w:drawing>
                 <wp:inline distT="0" distB="0" distL="0" distR="0">
                   <wp:extent cx="4849495" cy="2742565"/>
@@ -28447,9 +28062,7 @@
       <w:bookmarkEnd w:id="117"/>
       <w:bookmarkEnd w:id="118"/>
       <w:r>
-        <w:rPr>
-          <w:rFonts w:ascii="Arial" w:hAnsi="Arial"/>
-        </w:rPr>
+        <w:rPr/>
         <w:t>2.8.2 Arquitetura MVC</w:t>
       </w:r>
     </w:p>
@@ -28950,9 +28563,7 @@
               </w:rPr>
             </w:pPr>
             <w:r>
-              <w:rPr>
-                <w:rFonts w:ascii="Arial" w:hAnsi="Arial"/>
-              </w:rPr>
+              <w:rPr/>
               <w:drawing>
                 <wp:inline distT="0" distB="0" distL="0" distR="0">
                   <wp:extent cx="4048125" cy="2181225"/>
@@ -29047,9 +28658,7 @@
       <w:bookmarkEnd w:id="120"/>
       <w:bookmarkEnd w:id="121"/>
       <w:r>
-        <w:rPr>
-          <w:rFonts w:ascii="Arial" w:hAnsi="Arial"/>
-        </w:rPr>
+        <w:rPr/>
         <w:t>2.8.3 Arquitetura de Transação (Transaction Script)</w:t>
       </w:r>
     </w:p>
@@ -29381,9 +28990,7 @@
               </w:rPr>
             </w:pPr>
             <w:r>
-              <w:rPr>
-                <w:rFonts w:ascii="Arial" w:hAnsi="Arial"/>
-              </w:rPr>
+              <w:rPr/>
               <w:drawing>
                 <wp:inline distT="0" distB="0" distL="0" distR="0">
                   <wp:extent cx="4139565" cy="2228215"/>
@@ -29479,9 +29086,7 @@
       <w:bookmarkEnd w:id="123"/>
       <w:bookmarkEnd w:id="124"/>
       <w:r>
-        <w:rPr>
-          <w:rFonts w:ascii="Arial" w:hAnsi="Arial"/>
-        </w:rPr>
+        <w:rPr/>
         <w:t>2.9 TESTES</w:t>
       </w:r>
     </w:p>
@@ -29738,9 +29343,7 @@
       <w:bookmarkEnd w:id="125"/>
       <w:bookmarkEnd w:id="126"/>
       <w:r>
-        <w:rPr>
-          <w:rFonts w:ascii="Arial" w:hAnsi="Arial"/>
-        </w:rPr>
+        <w:rPr/>
         <w:t>2.10 BANCO DE DADOS</w:t>
       </w:r>
     </w:p>
@@ -29834,9 +29437,7 @@
       <w:bookmarkEnd w:id="127"/>
       <w:bookmarkEnd w:id="128"/>
       <w:r>
-        <w:rPr>
-          <w:rFonts w:ascii="Arial" w:hAnsi="Arial"/>
-        </w:rPr>
+        <w:rPr/>
         <w:t>2.10.1 Modelos de Dados</w:t>
       </w:r>
     </w:p>
@@ -30091,9 +29692,7 @@
               </w:rPr>
             </w:pPr>
             <w:r>
-              <w:rPr>
-                <w:rFonts w:ascii="Arial" w:hAnsi="Arial"/>
-              </w:rPr>
+              <w:rPr/>
               <w:drawing>
                 <wp:inline distT="0" distB="0" distL="0" distR="0">
                   <wp:extent cx="5591175" cy="1651000"/>
@@ -30189,9 +29788,7 @@
       <w:bookmarkEnd w:id="132"/>
       <w:bookmarkEnd w:id="133"/>
       <w:r>
-        <w:rPr>
-          <w:rFonts w:ascii="Arial" w:hAnsi="Arial"/>
-        </w:rPr>
+        <w:rPr/>
         <w:t>2.10.2 Sistema Gerenciador de Banco de Dados</w:t>
       </w:r>
     </w:p>
@@ -30445,9 +30042,7 @@
               </w:rPr>
             </w:pPr>
             <w:r>
-              <w:rPr>
-                <w:rFonts w:ascii="Arial" w:hAnsi="Arial"/>
-              </w:rPr>
+              <w:rPr/>
               <w:drawing>
                 <wp:inline distT="0" distB="0" distL="0" distR="0">
                   <wp:extent cx="3657600" cy="4219575"/>
@@ -31323,9 +30918,7 @@
       <w:bookmarkEnd w:id="137"/>
       <w:bookmarkEnd w:id="138"/>
       <w:r>
-        <w:rPr>
-          <w:rFonts w:ascii="Arial" w:hAnsi="Arial"/>
-        </w:rPr>
+        <w:rPr/>
         <w:t>2.11 PROGRESSIVE WEB APPS</w:t>
       </w:r>
     </w:p>
@@ -31993,9 +31586,7 @@
       <w:bookmarkEnd w:id="139"/>
       <w:bookmarkEnd w:id="140"/>
       <w:r>
-        <w:rPr>
-          <w:rFonts w:ascii="Arial" w:hAnsi="Arial"/>
-        </w:rPr>
+        <w:rPr/>
         <w:t>2.11.1 Requisitos</w:t>
       </w:r>
     </w:p>
@@ -32411,9 +32002,7 @@
       <w:bookmarkEnd w:id="141"/>
       <w:bookmarkEnd w:id="142"/>
       <w:r>
-        <w:rPr>
-          <w:rFonts w:ascii="Arial" w:hAnsi="Arial"/>
-        </w:rPr>
+        <w:rPr/>
         <w:t>2.12 APLICAÇÕES WEB</w:t>
       </w:r>
     </w:p>
@@ -32621,9 +32210,7 @@
               </w:rPr>
             </w:pPr>
             <w:r>
-              <w:rPr>
-                <w:rFonts w:ascii="Arial" w:hAnsi="Arial"/>
-              </w:rPr>
+              <w:rPr/>
               <w:drawing>
                 <wp:inline distT="0" distB="0" distL="0" distR="0">
                   <wp:extent cx="5572125" cy="2085975"/>
@@ -32806,9 +32393,7 @@
               </w:rPr>
             </w:pPr>
             <w:r>
-              <w:rPr>
-                <w:rFonts w:ascii="Arial" w:hAnsi="Arial"/>
-              </w:rPr>
+              <w:rPr/>
               <w:drawing>
                 <wp:inline distT="0" distB="0" distL="0" distR="0">
                   <wp:extent cx="1771650" cy="2781300"/>
@@ -32901,9 +32486,7 @@
       <w:bookmarkStart w:id="145" w:name="__RefHeading___Toc22129_1320429428"/>
       <w:bookmarkEnd w:id="145"/>
       <w:r>
-        <w:rPr>
-          <w:rFonts w:ascii="Arial" w:hAnsi="Arial"/>
-        </w:rPr>
+        <w:rPr/>
         <w:t>2.12.1 Construção</w:t>
       </w:r>
     </w:p>
@@ -33169,9 +32752,7 @@
               </w:rPr>
             </w:pPr>
             <w:r>
-              <w:rPr>
-                <w:rFonts w:ascii="Arial" w:hAnsi="Arial"/>
-              </w:rPr>
+              <w:rPr/>
               <w:drawing>
                 <wp:inline distT="0" distB="0" distL="0" distR="0">
                   <wp:extent cx="5591175" cy="1739900"/>
@@ -33571,9 +33152,7 @@
               </w:rPr>
             </w:pPr>
             <w:r>
-              <w:rPr>
-                <w:rFonts w:ascii="Arial" w:hAnsi="Arial"/>
-              </w:rPr>
+              <w:rPr/>
               <w:drawing>
                 <wp:inline distT="0" distB="0" distL="0" distR="0">
                   <wp:extent cx="5591175" cy="3162300"/>
@@ -34300,9 +33879,7 @@
       <w:bookmarkEnd w:id="160"/>
       <w:bookmarkEnd w:id="161"/>
       <w:r>
-        <w:rPr>
-          <w:rFonts w:ascii="Arial" w:hAnsi="Arial"/>
-        </w:rPr>
+        <w:rPr/>
         <w:t>2.13 RESTFul Web Services</w:t>
       </w:r>
     </w:p>
@@ -34642,9 +34219,7 @@
       <w:bookmarkEnd w:id="162"/>
       <w:bookmarkEnd w:id="163"/>
       <w:r>
-        <w:rPr>
-          <w:rFonts w:ascii="Arial" w:hAnsi="Arial"/>
-        </w:rPr>
+        <w:rPr/>
         <w:t>2.14 AMBIENTE</w:t>
       </w:r>
     </w:p>
@@ -34724,9 +34299,7 @@
       <w:bookmarkStart w:id="164" w:name="__RefHeading___Toc3002_2699585783"/>
       <w:bookmarkEnd w:id="164"/>
       <w:r>
-        <w:rPr>
-          <w:rFonts w:ascii="Arial" w:hAnsi="Arial"/>
-        </w:rPr>
+        <w:rPr/>
         <w:t>2.14.1 MySQL Workbench</w:t>
       </w:r>
     </w:p>
@@ -34974,9 +34547,7 @@
               </w:rPr>
             </w:pPr>
             <w:r>
-              <w:rPr>
-                <w:rFonts w:ascii="Arial" w:hAnsi="Arial"/>
-              </w:rPr>
+              <w:rPr/>
               <w:drawing>
                 <wp:inline distT="0" distB="0" distL="0" distR="0">
                   <wp:extent cx="5972175" cy="4457700"/>
@@ -35143,9 +34714,7 @@
               </w:rPr>
             </w:pPr>
             <w:r>
-              <w:rPr>
-                <w:rFonts w:ascii="Arial" w:hAnsi="Arial"/>
-              </w:rPr>
+              <w:rPr/>
               <w:drawing>
                 <wp:inline distT="0" distB="0" distL="0" distR="0">
                   <wp:extent cx="5972175" cy="4467225"/>
@@ -35250,9 +34819,7 @@
       <w:bookmarkStart w:id="167" w:name="__RefHeading___Toc3004_2699585783"/>
       <w:bookmarkEnd w:id="167"/>
       <w:r>
-        <w:rPr>
-          <w:rFonts w:ascii="Arial" w:hAnsi="Arial"/>
-        </w:rPr>
+        <w:rPr/>
         <w:t>2.14.2 StarUML</w:t>
       </w:r>
     </w:p>
@@ -35434,9 +35001,7 @@
               </w:rPr>
             </w:pPr>
             <w:r>
-              <w:rPr>
-                <w:rFonts w:ascii="Arial" w:hAnsi="Arial"/>
-              </w:rPr>
+              <w:rPr/>
               <w:drawing>
                 <wp:inline distT="0" distB="0" distL="0" distR="0">
                   <wp:extent cx="5972175" cy="2847975"/>
@@ -35541,9 +35106,7 @@
       <w:bookmarkStart w:id="169" w:name="__RefHeading___Toc3006_2699585783"/>
       <w:bookmarkEnd w:id="169"/>
       <w:r>
-        <w:rPr>
-          <w:rFonts w:ascii="Arial" w:hAnsi="Arial"/>
-        </w:rPr>
+        <w:rPr/>
         <w:t>2.14.3 Visual Studio Code</w:t>
       </w:r>
     </w:p>
@@ -35725,9 +35288,7 @@
               </w:rPr>
             </w:pPr>
             <w:r>
-              <w:rPr>
-                <w:rFonts w:ascii="Arial" w:hAnsi="Arial"/>
-              </w:rPr>
+              <w:rPr/>
               <w:drawing>
                 <wp:inline distT="0" distB="0" distL="0" distR="0">
                   <wp:extent cx="5972175" cy="4029075"/>
@@ -35878,9 +35439,7 @@
       <w:bookmarkEnd w:id="171"/>
       <w:bookmarkEnd w:id="172"/>
       <w:r>
-        <w:rPr>
-          <w:rFonts w:ascii="Arial" w:hAnsi="Arial"/>
-        </w:rPr>
+        <w:rPr/>
         <w:t>3 MATERIAL E MÉTODOS</w:t>
       </w:r>
     </w:p>
@@ -35959,9 +35518,7 @@
       <w:bookmarkEnd w:id="173"/>
       <w:bookmarkEnd w:id="174"/>
       <w:r>
-        <w:rPr>
-          <w:rFonts w:ascii="Arial" w:hAnsi="Arial"/>
-        </w:rPr>
+        <w:rPr/>
         <w:t>3.1 PESQUISA BIBLIOGRÁFICA</w:t>
       </w:r>
     </w:p>
@@ -36061,9 +35618,7 @@
       <w:bookmarkEnd w:id="175"/>
       <w:bookmarkEnd w:id="176"/>
       <w:r>
-        <w:rPr>
-          <w:rFonts w:ascii="Arial" w:hAnsi="Arial"/>
-        </w:rPr>
+        <w:rPr/>
         <w:t>3.2 IDENTIFICAÇÃO DE STAKEHOLDERS</w:t>
       </w:r>
     </w:p>
@@ -36142,9 +35697,7 @@
       <w:bookmarkEnd w:id="177"/>
       <w:bookmarkEnd w:id="178"/>
       <w:r>
-        <w:rPr>
-          <w:rFonts w:ascii="Arial" w:hAnsi="Arial"/>
-        </w:rPr>
+        <w:rPr/>
         <w:t>3.3 ANÁLISE DE REQUISITOS</w:t>
       </w:r>
     </w:p>
@@ -36223,9 +35776,7 @@
       <w:bookmarkEnd w:id="179"/>
       <w:bookmarkEnd w:id="180"/>
       <w:r>
-        <w:rPr>
-          <w:rFonts w:ascii="Arial" w:hAnsi="Arial"/>
-        </w:rPr>
+        <w:rPr/>
         <w:t>3.4 PLANEJAMENTO</w:t>
       </w:r>
     </w:p>
@@ -36421,9 +35972,7 @@
       <w:bookmarkEnd w:id="181"/>
       <w:bookmarkEnd w:id="182"/>
       <w:r>
-        <w:rPr>
-          <w:rFonts w:ascii="Arial" w:hAnsi="Arial"/>
-        </w:rPr>
+        <w:rPr/>
         <w:t>3.5 MODELAGEM</w:t>
       </w:r>
     </w:p>
@@ -36502,9 +36051,7 @@
       <w:bookmarkEnd w:id="183"/>
       <w:bookmarkEnd w:id="184"/>
       <w:r>
-        <w:rPr>
-          <w:rFonts w:ascii="Arial" w:hAnsi="Arial"/>
-        </w:rPr>
+        <w:rPr/>
         <w:t>3.5.1 Diagrama de Casos de Uso</w:t>
       </w:r>
     </w:p>
@@ -36604,9 +36151,7 @@
       <w:bookmarkEnd w:id="185"/>
       <w:bookmarkEnd w:id="186"/>
       <w:r>
-        <w:rPr>
-          <w:rFonts w:ascii="Arial" w:hAnsi="Arial"/>
-        </w:rPr>
+        <w:rPr/>
         <w:t>3.5.2 Diagrama de Classes</w:t>
       </w:r>
     </w:p>
@@ -36685,9 +36230,7 @@
       <w:bookmarkEnd w:id="187"/>
       <w:bookmarkEnd w:id="188"/>
       <w:r>
-        <w:rPr>
-          <w:rFonts w:ascii="Arial" w:hAnsi="Arial"/>
-        </w:rPr>
+        <w:rPr/>
         <w:t>3.5.3 Diagrama de Sequência</w:t>
       </w:r>
     </w:p>
@@ -36766,9 +36309,7 @@
       <w:bookmarkEnd w:id="189"/>
       <w:bookmarkEnd w:id="190"/>
       <w:r>
-        <w:rPr>
-          <w:rFonts w:ascii="Arial" w:hAnsi="Arial"/>
-        </w:rPr>
+        <w:rPr/>
         <w:t>3.6 CONSTRUÇÃO</w:t>
       </w:r>
     </w:p>
@@ -36847,9 +36388,7 @@
       <w:bookmarkEnd w:id="191"/>
       <w:bookmarkEnd w:id="192"/>
       <w:r>
-        <w:rPr>
-          <w:rFonts w:ascii="Arial" w:hAnsi="Arial"/>
-        </w:rPr>
+        <w:rPr/>
         <w:t>3.6.1 Documentação dos Casos de Teste</w:t>
       </w:r>
     </w:p>
@@ -36928,9 +36467,7 @@
       <w:bookmarkEnd w:id="193"/>
       <w:bookmarkEnd w:id="194"/>
       <w:r>
-        <w:rPr>
-          <w:rFonts w:ascii="Arial" w:hAnsi="Arial"/>
-        </w:rPr>
+        <w:rPr/>
         <w:t>3.6.2 Codificação</w:t>
       </w:r>
     </w:p>
@@ -37208,9 +36745,7 @@
       <w:bookmarkEnd w:id="195"/>
       <w:bookmarkEnd w:id="196"/>
       <w:r>
-        <w:rPr>
-          <w:rFonts w:ascii="Arial" w:hAnsi="Arial"/>
-        </w:rPr>
+        <w:rPr/>
         <w:t>3.6.3 Execução dos Casos de Teste</w:t>
       </w:r>
     </w:p>
@@ -37289,9 +36824,7 @@
       <w:bookmarkEnd w:id="197"/>
       <w:bookmarkEnd w:id="198"/>
       <w:r>
-        <w:rPr>
-          <w:rFonts w:ascii="Arial" w:hAnsi="Arial"/>
-        </w:rPr>
+        <w:rPr/>
         <w:t>3.7 ENTREGA</w:t>
       </w:r>
     </w:p>
@@ -38594,9 +38127,7 @@
       <w:bookmarkEnd w:id="199"/>
       <w:bookmarkEnd w:id="200"/>
       <w:r>
-        <w:rPr>
-          <w:rFonts w:ascii="Arial" w:hAnsi="Arial"/>
-        </w:rPr>
+        <w:rPr/>
         <w:t>4 RESULTADOS E DISCUSSÕES</w:t>
       </w:r>
     </w:p>
@@ -39997,9 +39528,7 @@
       <w:bookmarkEnd w:id="201"/>
       <w:bookmarkEnd w:id="202"/>
       <w:r>
-        <w:rPr>
-          <w:rFonts w:ascii="Arial" w:hAnsi="Arial"/>
-        </w:rPr>
+        <w:rPr/>
         <w:t xml:space="preserve">5 CONCLUSÃO </w:t>
       </w:r>
     </w:p>
@@ -40638,9 +40167,7 @@
         </w:rPr>
       </w:pPr>
       <w:r>
-        <w:rPr>
-          <w:rFonts w:ascii="Arial" w:hAnsi="Arial"/>
-        </w:rPr>
+        <w:rPr/>
       </w:r>
       <w:bookmarkStart w:id="203" w:name="_heading=h.17dp8vu"/>
       <w:bookmarkStart w:id="204" w:name="_heading=h.17dp8vu"/>
@@ -40662,9 +40189,7 @@
       <w:bookmarkEnd w:id="205"/>
       <w:bookmarkEnd w:id="206"/>
       <w:r>
-        <w:rPr>
-          <w:rFonts w:ascii="Arial" w:hAnsi="Arial"/>
-        </w:rPr>
+        <w:rPr/>
         <w:t>REFERÊNCIAS</w:t>
       </w:r>
     </w:p>
@@ -42897,14 +42422,10 @@
         <w:spacing w:lineRule="auto" w:line="240" w:before="0" w:after="0"/>
         <w:ind w:left="0" w:right="0" w:hanging="0"/>
         <w:jc w:val="both"/>
-        <w:rPr>
-          <w:rFonts w:ascii="Arial" w:hAnsi="Arial"/>
-        </w:rPr>
-      </w:pPr>
-      <w:r>
-        <w:rPr>
-          <w:rFonts w:ascii="Arial" w:hAnsi="Arial"/>
-        </w:rPr>
+        <w:rPr/>
+      </w:pPr>
+      <w:r>
+        <w:rPr/>
       </w:r>
     </w:p>
     <w:sectPr>
@@ -43643,6 +43164,7 @@
       </w:pPr>
       <w:rPr>
         <w:u w:val="none"/>
+        <w:rFonts w:ascii="Arial" w:hAnsi="Arial"/>
       </w:rPr>
     </w:lvl>
     <w:lvl w:ilvl="1">
@@ -47789,6 +47311,873 @@
       <w:u w:val="single"/>
     </w:rPr>
   </w:style>
+  <w:style w:type="character" w:styleId="ListLabel234">
+    <w:name w:val="ListLabel 234"/>
+    <w:qFormat/>
+    <w:rPr>
+      <w:rFonts w:ascii="arial" w:hAnsi="arial"/>
+      <w:u w:val="none"/>
+    </w:rPr>
+  </w:style>
+  <w:style w:type="character" w:styleId="ListLabel235">
+    <w:name w:val="ListLabel 235"/>
+    <w:qFormat/>
+    <w:rPr>
+      <w:u w:val="none"/>
+    </w:rPr>
+  </w:style>
+  <w:style w:type="character" w:styleId="ListLabel236">
+    <w:name w:val="ListLabel 236"/>
+    <w:qFormat/>
+    <w:rPr>
+      <w:u w:val="none"/>
+    </w:rPr>
+  </w:style>
+  <w:style w:type="character" w:styleId="ListLabel237">
+    <w:name w:val="ListLabel 237"/>
+    <w:qFormat/>
+    <w:rPr>
+      <w:u w:val="none"/>
+    </w:rPr>
+  </w:style>
+  <w:style w:type="character" w:styleId="ListLabel238">
+    <w:name w:val="ListLabel 238"/>
+    <w:qFormat/>
+    <w:rPr>
+      <w:u w:val="none"/>
+    </w:rPr>
+  </w:style>
+  <w:style w:type="character" w:styleId="ListLabel239">
+    <w:name w:val="ListLabel 239"/>
+    <w:qFormat/>
+    <w:rPr>
+      <w:u w:val="none"/>
+    </w:rPr>
+  </w:style>
+  <w:style w:type="character" w:styleId="ListLabel240">
+    <w:name w:val="ListLabel 240"/>
+    <w:qFormat/>
+    <w:rPr>
+      <w:u w:val="none"/>
+    </w:rPr>
+  </w:style>
+  <w:style w:type="character" w:styleId="ListLabel241">
+    <w:name w:val="ListLabel 241"/>
+    <w:qFormat/>
+    <w:rPr>
+      <w:u w:val="none"/>
+    </w:rPr>
+  </w:style>
+  <w:style w:type="character" w:styleId="ListLabel242">
+    <w:name w:val="ListLabel 242"/>
+    <w:qFormat/>
+    <w:rPr>
+      <w:u w:val="none"/>
+    </w:rPr>
+  </w:style>
+  <w:style w:type="character" w:styleId="ListLabel243">
+    <w:name w:val="ListLabel 243"/>
+    <w:qFormat/>
+    <w:rPr>
+      <w:rFonts w:ascii="arial" w:hAnsi="arial"/>
+      <w:u w:val="none"/>
+    </w:rPr>
+  </w:style>
+  <w:style w:type="character" w:styleId="ListLabel244">
+    <w:name w:val="ListLabel 244"/>
+    <w:qFormat/>
+    <w:rPr>
+      <w:u w:val="none"/>
+    </w:rPr>
+  </w:style>
+  <w:style w:type="character" w:styleId="ListLabel245">
+    <w:name w:val="ListLabel 245"/>
+    <w:qFormat/>
+    <w:rPr>
+      <w:u w:val="none"/>
+    </w:rPr>
+  </w:style>
+  <w:style w:type="character" w:styleId="ListLabel246">
+    <w:name w:val="ListLabel 246"/>
+    <w:qFormat/>
+    <w:rPr>
+      <w:u w:val="none"/>
+    </w:rPr>
+  </w:style>
+  <w:style w:type="character" w:styleId="ListLabel247">
+    <w:name w:val="ListLabel 247"/>
+    <w:qFormat/>
+    <w:rPr>
+      <w:u w:val="none"/>
+    </w:rPr>
+  </w:style>
+  <w:style w:type="character" w:styleId="ListLabel248">
+    <w:name w:val="ListLabel 248"/>
+    <w:qFormat/>
+    <w:rPr>
+      <w:u w:val="none"/>
+    </w:rPr>
+  </w:style>
+  <w:style w:type="character" w:styleId="ListLabel249">
+    <w:name w:val="ListLabel 249"/>
+    <w:qFormat/>
+    <w:rPr>
+      <w:u w:val="none"/>
+    </w:rPr>
+  </w:style>
+  <w:style w:type="character" w:styleId="ListLabel250">
+    <w:name w:val="ListLabel 250"/>
+    <w:qFormat/>
+    <w:rPr>
+      <w:u w:val="none"/>
+    </w:rPr>
+  </w:style>
+  <w:style w:type="character" w:styleId="ListLabel251">
+    <w:name w:val="ListLabel 251"/>
+    <w:qFormat/>
+    <w:rPr>
+      <w:u w:val="none"/>
+    </w:rPr>
+  </w:style>
+  <w:style w:type="character" w:styleId="ListLabel252">
+    <w:name w:val="ListLabel 252"/>
+    <w:qFormat/>
+    <w:rPr>
+      <w:rFonts w:ascii="arial" w:hAnsi="arial"/>
+      <w:u w:val="none"/>
+    </w:rPr>
+  </w:style>
+  <w:style w:type="character" w:styleId="ListLabel253">
+    <w:name w:val="ListLabel 253"/>
+    <w:qFormat/>
+    <w:rPr>
+      <w:u w:val="none"/>
+    </w:rPr>
+  </w:style>
+  <w:style w:type="character" w:styleId="ListLabel254">
+    <w:name w:val="ListLabel 254"/>
+    <w:qFormat/>
+    <w:rPr>
+      <w:u w:val="none"/>
+    </w:rPr>
+  </w:style>
+  <w:style w:type="character" w:styleId="ListLabel255">
+    <w:name w:val="ListLabel 255"/>
+    <w:qFormat/>
+    <w:rPr>
+      <w:u w:val="none"/>
+    </w:rPr>
+  </w:style>
+  <w:style w:type="character" w:styleId="ListLabel256">
+    <w:name w:val="ListLabel 256"/>
+    <w:qFormat/>
+    <w:rPr>
+      <w:u w:val="none"/>
+    </w:rPr>
+  </w:style>
+  <w:style w:type="character" w:styleId="ListLabel257">
+    <w:name w:val="ListLabel 257"/>
+    <w:qFormat/>
+    <w:rPr>
+      <w:u w:val="none"/>
+    </w:rPr>
+  </w:style>
+  <w:style w:type="character" w:styleId="ListLabel258">
+    <w:name w:val="ListLabel 258"/>
+    <w:qFormat/>
+    <w:rPr>
+      <w:u w:val="none"/>
+    </w:rPr>
+  </w:style>
+  <w:style w:type="character" w:styleId="ListLabel259">
+    <w:name w:val="ListLabel 259"/>
+    <w:qFormat/>
+    <w:rPr>
+      <w:u w:val="none"/>
+    </w:rPr>
+  </w:style>
+  <w:style w:type="character" w:styleId="ListLabel260">
+    <w:name w:val="ListLabel 260"/>
+    <w:qFormat/>
+    <w:rPr>
+      <w:u w:val="none"/>
+    </w:rPr>
+  </w:style>
+  <w:style w:type="character" w:styleId="ListLabel261">
+    <w:name w:val="ListLabel 261"/>
+    <w:qFormat/>
+    <w:rPr>
+      <w:rFonts w:ascii="arial" w:hAnsi="arial"/>
+      <w:u w:val="none"/>
+    </w:rPr>
+  </w:style>
+  <w:style w:type="character" w:styleId="ListLabel262">
+    <w:name w:val="ListLabel 262"/>
+    <w:qFormat/>
+    <w:rPr>
+      <w:u w:val="none"/>
+    </w:rPr>
+  </w:style>
+  <w:style w:type="character" w:styleId="ListLabel263">
+    <w:name w:val="ListLabel 263"/>
+    <w:qFormat/>
+    <w:rPr>
+      <w:u w:val="none"/>
+    </w:rPr>
+  </w:style>
+  <w:style w:type="character" w:styleId="ListLabel264">
+    <w:name w:val="ListLabel 264"/>
+    <w:qFormat/>
+    <w:rPr>
+      <w:u w:val="none"/>
+    </w:rPr>
+  </w:style>
+  <w:style w:type="character" w:styleId="ListLabel265">
+    <w:name w:val="ListLabel 265"/>
+    <w:qFormat/>
+    <w:rPr>
+      <w:u w:val="none"/>
+    </w:rPr>
+  </w:style>
+  <w:style w:type="character" w:styleId="ListLabel266">
+    <w:name w:val="ListLabel 266"/>
+    <w:qFormat/>
+    <w:rPr>
+      <w:u w:val="none"/>
+    </w:rPr>
+  </w:style>
+  <w:style w:type="character" w:styleId="ListLabel267">
+    <w:name w:val="ListLabel 267"/>
+    <w:qFormat/>
+    <w:rPr>
+      <w:u w:val="none"/>
+    </w:rPr>
+  </w:style>
+  <w:style w:type="character" w:styleId="ListLabel268">
+    <w:name w:val="ListLabel 268"/>
+    <w:qFormat/>
+    <w:rPr>
+      <w:u w:val="none"/>
+    </w:rPr>
+  </w:style>
+  <w:style w:type="character" w:styleId="ListLabel269">
+    <w:name w:val="ListLabel 269"/>
+    <w:qFormat/>
+    <w:rPr>
+      <w:u w:val="none"/>
+    </w:rPr>
+  </w:style>
+  <w:style w:type="character" w:styleId="ListLabel270">
+    <w:name w:val="ListLabel 270"/>
+    <w:qFormat/>
+    <w:rPr>
+      <w:rFonts w:ascii="Arial" w:hAnsi="Arial"/>
+      <w:u w:val="none"/>
+    </w:rPr>
+  </w:style>
+  <w:style w:type="character" w:styleId="ListLabel271">
+    <w:name w:val="ListLabel 271"/>
+    <w:qFormat/>
+    <w:rPr>
+      <w:u w:val="none"/>
+    </w:rPr>
+  </w:style>
+  <w:style w:type="character" w:styleId="ListLabel272">
+    <w:name w:val="ListLabel 272"/>
+    <w:qFormat/>
+    <w:rPr>
+      <w:u w:val="none"/>
+    </w:rPr>
+  </w:style>
+  <w:style w:type="character" w:styleId="ListLabel273">
+    <w:name w:val="ListLabel 273"/>
+    <w:qFormat/>
+    <w:rPr>
+      <w:u w:val="none"/>
+    </w:rPr>
+  </w:style>
+  <w:style w:type="character" w:styleId="ListLabel274">
+    <w:name w:val="ListLabel 274"/>
+    <w:qFormat/>
+    <w:rPr>
+      <w:u w:val="none"/>
+    </w:rPr>
+  </w:style>
+  <w:style w:type="character" w:styleId="ListLabel275">
+    <w:name w:val="ListLabel 275"/>
+    <w:qFormat/>
+    <w:rPr>
+      <w:u w:val="none"/>
+    </w:rPr>
+  </w:style>
+  <w:style w:type="character" w:styleId="ListLabel276">
+    <w:name w:val="ListLabel 276"/>
+    <w:qFormat/>
+    <w:rPr>
+      <w:u w:val="none"/>
+    </w:rPr>
+  </w:style>
+  <w:style w:type="character" w:styleId="ListLabel277">
+    <w:name w:val="ListLabel 277"/>
+    <w:qFormat/>
+    <w:rPr>
+      <w:u w:val="none"/>
+    </w:rPr>
+  </w:style>
+  <w:style w:type="character" w:styleId="ListLabel278">
+    <w:name w:val="ListLabel 278"/>
+    <w:qFormat/>
+    <w:rPr>
+      <w:u w:val="none"/>
+    </w:rPr>
+  </w:style>
+  <w:style w:type="character" w:styleId="ListLabel279">
+    <w:name w:val="ListLabel 279"/>
+    <w:qFormat/>
+    <w:rPr>
+      <w:rFonts w:ascii="arial" w:hAnsi="arial"/>
+      <w:u w:val="none"/>
+    </w:rPr>
+  </w:style>
+  <w:style w:type="character" w:styleId="ListLabel280">
+    <w:name w:val="ListLabel 280"/>
+    <w:qFormat/>
+    <w:rPr>
+      <w:u w:val="none"/>
+    </w:rPr>
+  </w:style>
+  <w:style w:type="character" w:styleId="ListLabel281">
+    <w:name w:val="ListLabel 281"/>
+    <w:qFormat/>
+    <w:rPr>
+      <w:u w:val="none"/>
+    </w:rPr>
+  </w:style>
+  <w:style w:type="character" w:styleId="ListLabel282">
+    <w:name w:val="ListLabel 282"/>
+    <w:qFormat/>
+    <w:rPr>
+      <w:u w:val="none"/>
+    </w:rPr>
+  </w:style>
+  <w:style w:type="character" w:styleId="ListLabel283">
+    <w:name w:val="ListLabel 283"/>
+    <w:qFormat/>
+    <w:rPr>
+      <w:u w:val="none"/>
+    </w:rPr>
+  </w:style>
+  <w:style w:type="character" w:styleId="ListLabel284">
+    <w:name w:val="ListLabel 284"/>
+    <w:qFormat/>
+    <w:rPr>
+      <w:u w:val="none"/>
+    </w:rPr>
+  </w:style>
+  <w:style w:type="character" w:styleId="ListLabel285">
+    <w:name w:val="ListLabel 285"/>
+    <w:qFormat/>
+    <w:rPr>
+      <w:u w:val="none"/>
+    </w:rPr>
+  </w:style>
+  <w:style w:type="character" w:styleId="ListLabel286">
+    <w:name w:val="ListLabel 286"/>
+    <w:qFormat/>
+    <w:rPr>
+      <w:u w:val="none"/>
+    </w:rPr>
+  </w:style>
+  <w:style w:type="character" w:styleId="ListLabel287">
+    <w:name w:val="ListLabel 287"/>
+    <w:qFormat/>
+    <w:rPr>
+      <w:u w:val="none"/>
+    </w:rPr>
+  </w:style>
+  <w:style w:type="character" w:styleId="ListLabel288">
+    <w:name w:val="ListLabel 288"/>
+    <w:qFormat/>
+    <w:rPr>
+      <w:rFonts w:ascii="arial" w:hAnsi="arial" w:cs="OpenSymbol"/>
+    </w:rPr>
+  </w:style>
+  <w:style w:type="character" w:styleId="ListLabel289">
+    <w:name w:val="ListLabel 289"/>
+    <w:qFormat/>
+    <w:rPr>
+      <w:rFonts w:cs="OpenSymbol"/>
+    </w:rPr>
+  </w:style>
+  <w:style w:type="character" w:styleId="ListLabel290">
+    <w:name w:val="ListLabel 290"/>
+    <w:qFormat/>
+    <w:rPr>
+      <w:rFonts w:cs="OpenSymbol"/>
+    </w:rPr>
+  </w:style>
+  <w:style w:type="character" w:styleId="ListLabel291">
+    <w:name w:val="ListLabel 291"/>
+    <w:qFormat/>
+    <w:rPr>
+      <w:rFonts w:cs="OpenSymbol"/>
+    </w:rPr>
+  </w:style>
+  <w:style w:type="character" w:styleId="ListLabel292">
+    <w:name w:val="ListLabel 292"/>
+    <w:qFormat/>
+    <w:rPr>
+      <w:rFonts w:cs="OpenSymbol"/>
+    </w:rPr>
+  </w:style>
+  <w:style w:type="character" w:styleId="ListLabel293">
+    <w:name w:val="ListLabel 293"/>
+    <w:qFormat/>
+    <w:rPr>
+      <w:rFonts w:cs="OpenSymbol"/>
+    </w:rPr>
+  </w:style>
+  <w:style w:type="character" w:styleId="ListLabel294">
+    <w:name w:val="ListLabel 294"/>
+    <w:qFormat/>
+    <w:rPr>
+      <w:rFonts w:cs="OpenSymbol"/>
+    </w:rPr>
+  </w:style>
+  <w:style w:type="character" w:styleId="ListLabel295">
+    <w:name w:val="ListLabel 295"/>
+    <w:qFormat/>
+    <w:rPr>
+      <w:rFonts w:cs="OpenSymbol"/>
+    </w:rPr>
+  </w:style>
+  <w:style w:type="character" w:styleId="ListLabel296">
+    <w:name w:val="ListLabel 296"/>
+    <w:qFormat/>
+    <w:rPr>
+      <w:rFonts w:cs="OpenSymbol"/>
+    </w:rPr>
+  </w:style>
+  <w:style w:type="character" w:styleId="ListLabel297">
+    <w:name w:val="ListLabel 297"/>
+    <w:qFormat/>
+    <w:rPr>
+      <w:rFonts w:ascii="arial" w:hAnsi="arial" w:cs="OpenSymbol"/>
+    </w:rPr>
+  </w:style>
+  <w:style w:type="character" w:styleId="ListLabel298">
+    <w:name w:val="ListLabel 298"/>
+    <w:qFormat/>
+    <w:rPr>
+      <w:rFonts w:cs="OpenSymbol"/>
+    </w:rPr>
+  </w:style>
+  <w:style w:type="character" w:styleId="ListLabel299">
+    <w:name w:val="ListLabel 299"/>
+    <w:qFormat/>
+    <w:rPr>
+      <w:rFonts w:cs="OpenSymbol"/>
+    </w:rPr>
+  </w:style>
+  <w:style w:type="character" w:styleId="ListLabel300">
+    <w:name w:val="ListLabel 300"/>
+    <w:qFormat/>
+    <w:rPr>
+      <w:rFonts w:cs="OpenSymbol"/>
+    </w:rPr>
+  </w:style>
+  <w:style w:type="character" w:styleId="ListLabel301">
+    <w:name w:val="ListLabel 301"/>
+    <w:qFormat/>
+    <w:rPr>
+      <w:rFonts w:cs="OpenSymbol"/>
+    </w:rPr>
+  </w:style>
+  <w:style w:type="character" w:styleId="ListLabel302">
+    <w:name w:val="ListLabel 302"/>
+    <w:qFormat/>
+    <w:rPr>
+      <w:rFonts w:cs="OpenSymbol"/>
+    </w:rPr>
+  </w:style>
+  <w:style w:type="character" w:styleId="ListLabel303">
+    <w:name w:val="ListLabel 303"/>
+    <w:qFormat/>
+    <w:rPr>
+      <w:rFonts w:cs="OpenSymbol"/>
+    </w:rPr>
+  </w:style>
+  <w:style w:type="character" w:styleId="ListLabel304">
+    <w:name w:val="ListLabel 304"/>
+    <w:qFormat/>
+    <w:rPr>
+      <w:rFonts w:cs="OpenSymbol"/>
+    </w:rPr>
+  </w:style>
+  <w:style w:type="character" w:styleId="ListLabel305">
+    <w:name w:val="ListLabel 305"/>
+    <w:qFormat/>
+    <w:rPr>
+      <w:rFonts w:cs="OpenSymbol"/>
+    </w:rPr>
+  </w:style>
+  <w:style w:type="character" w:styleId="ListLabel306">
+    <w:name w:val="ListLabel 306"/>
+    <w:qFormat/>
+    <w:rPr>
+      <w:rFonts w:ascii="arial" w:hAnsi="arial" w:cs="OpenSymbol"/>
+    </w:rPr>
+  </w:style>
+  <w:style w:type="character" w:styleId="ListLabel307">
+    <w:name w:val="ListLabel 307"/>
+    <w:qFormat/>
+    <w:rPr>
+      <w:rFonts w:cs="OpenSymbol"/>
+    </w:rPr>
+  </w:style>
+  <w:style w:type="character" w:styleId="ListLabel308">
+    <w:name w:val="ListLabel 308"/>
+    <w:qFormat/>
+    <w:rPr>
+      <w:rFonts w:cs="OpenSymbol"/>
+    </w:rPr>
+  </w:style>
+  <w:style w:type="character" w:styleId="ListLabel309">
+    <w:name w:val="ListLabel 309"/>
+    <w:qFormat/>
+    <w:rPr>
+      <w:rFonts w:cs="OpenSymbol"/>
+    </w:rPr>
+  </w:style>
+  <w:style w:type="character" w:styleId="ListLabel310">
+    <w:name w:val="ListLabel 310"/>
+    <w:qFormat/>
+    <w:rPr>
+      <w:rFonts w:cs="OpenSymbol"/>
+    </w:rPr>
+  </w:style>
+  <w:style w:type="character" w:styleId="ListLabel311">
+    <w:name w:val="ListLabel 311"/>
+    <w:qFormat/>
+    <w:rPr>
+      <w:rFonts w:cs="OpenSymbol"/>
+    </w:rPr>
+  </w:style>
+  <w:style w:type="character" w:styleId="ListLabel312">
+    <w:name w:val="ListLabel 312"/>
+    <w:qFormat/>
+    <w:rPr>
+      <w:rFonts w:cs="OpenSymbol"/>
+    </w:rPr>
+  </w:style>
+  <w:style w:type="character" w:styleId="ListLabel313">
+    <w:name w:val="ListLabel 313"/>
+    <w:qFormat/>
+    <w:rPr>
+      <w:rFonts w:cs="OpenSymbol"/>
+    </w:rPr>
+  </w:style>
+  <w:style w:type="character" w:styleId="ListLabel314">
+    <w:name w:val="ListLabel 314"/>
+    <w:qFormat/>
+    <w:rPr>
+      <w:rFonts w:cs="OpenSymbol"/>
+    </w:rPr>
+  </w:style>
+  <w:style w:type="character" w:styleId="ListLabel315">
+    <w:name w:val="ListLabel 315"/>
+    <w:qFormat/>
+    <w:rPr>
+      <w:rFonts w:ascii="arial" w:hAnsi="arial" w:cs="OpenSymbol"/>
+    </w:rPr>
+  </w:style>
+  <w:style w:type="character" w:styleId="ListLabel316">
+    <w:name w:val="ListLabel 316"/>
+    <w:qFormat/>
+    <w:rPr>
+      <w:rFonts w:cs="OpenSymbol"/>
+    </w:rPr>
+  </w:style>
+  <w:style w:type="character" w:styleId="ListLabel317">
+    <w:name w:val="ListLabel 317"/>
+    <w:qFormat/>
+    <w:rPr>
+      <w:rFonts w:cs="OpenSymbol"/>
+    </w:rPr>
+  </w:style>
+  <w:style w:type="character" w:styleId="ListLabel318">
+    <w:name w:val="ListLabel 318"/>
+    <w:qFormat/>
+    <w:rPr>
+      <w:rFonts w:cs="OpenSymbol"/>
+    </w:rPr>
+  </w:style>
+  <w:style w:type="character" w:styleId="ListLabel319">
+    <w:name w:val="ListLabel 319"/>
+    <w:qFormat/>
+    <w:rPr>
+      <w:rFonts w:cs="OpenSymbol"/>
+    </w:rPr>
+  </w:style>
+  <w:style w:type="character" w:styleId="ListLabel320">
+    <w:name w:val="ListLabel 320"/>
+    <w:qFormat/>
+    <w:rPr>
+      <w:rFonts w:cs="OpenSymbol"/>
+    </w:rPr>
+  </w:style>
+  <w:style w:type="character" w:styleId="ListLabel321">
+    <w:name w:val="ListLabel 321"/>
+    <w:qFormat/>
+    <w:rPr>
+      <w:rFonts w:cs="OpenSymbol"/>
+    </w:rPr>
+  </w:style>
+  <w:style w:type="character" w:styleId="ListLabel322">
+    <w:name w:val="ListLabel 322"/>
+    <w:qFormat/>
+    <w:rPr>
+      <w:rFonts w:cs="OpenSymbol"/>
+    </w:rPr>
+  </w:style>
+  <w:style w:type="character" w:styleId="ListLabel323">
+    <w:name w:val="ListLabel 323"/>
+    <w:qFormat/>
+    <w:rPr>
+      <w:rFonts w:cs="OpenSymbol"/>
+    </w:rPr>
+  </w:style>
+  <w:style w:type="character" w:styleId="ListLabel324">
+    <w:name w:val="ListLabel 324"/>
+    <w:qFormat/>
+    <w:rPr>
+      <w:rFonts w:ascii="arial" w:hAnsi="arial" w:cs="OpenSymbol"/>
+    </w:rPr>
+  </w:style>
+  <w:style w:type="character" w:styleId="ListLabel325">
+    <w:name w:val="ListLabel 325"/>
+    <w:qFormat/>
+    <w:rPr>
+      <w:rFonts w:cs="OpenSymbol"/>
+    </w:rPr>
+  </w:style>
+  <w:style w:type="character" w:styleId="ListLabel326">
+    <w:name w:val="ListLabel 326"/>
+    <w:qFormat/>
+    <w:rPr>
+      <w:rFonts w:cs="OpenSymbol"/>
+    </w:rPr>
+  </w:style>
+  <w:style w:type="character" w:styleId="ListLabel327">
+    <w:name w:val="ListLabel 327"/>
+    <w:qFormat/>
+    <w:rPr>
+      <w:rFonts w:cs="OpenSymbol"/>
+    </w:rPr>
+  </w:style>
+  <w:style w:type="character" w:styleId="ListLabel328">
+    <w:name w:val="ListLabel 328"/>
+    <w:qFormat/>
+    <w:rPr>
+      <w:rFonts w:cs="OpenSymbol"/>
+    </w:rPr>
+  </w:style>
+  <w:style w:type="character" w:styleId="ListLabel329">
+    <w:name w:val="ListLabel 329"/>
+    <w:qFormat/>
+    <w:rPr>
+      <w:rFonts w:cs="OpenSymbol"/>
+    </w:rPr>
+  </w:style>
+  <w:style w:type="character" w:styleId="ListLabel330">
+    <w:name w:val="ListLabel 330"/>
+    <w:qFormat/>
+    <w:rPr>
+      <w:rFonts w:cs="OpenSymbol"/>
+    </w:rPr>
+  </w:style>
+  <w:style w:type="character" w:styleId="ListLabel331">
+    <w:name w:val="ListLabel 331"/>
+    <w:qFormat/>
+    <w:rPr>
+      <w:rFonts w:cs="OpenSymbol"/>
+    </w:rPr>
+  </w:style>
+  <w:style w:type="character" w:styleId="ListLabel332">
+    <w:name w:val="ListLabel 332"/>
+    <w:qFormat/>
+    <w:rPr>
+      <w:rFonts w:cs="OpenSymbol"/>
+    </w:rPr>
+  </w:style>
+  <w:style w:type="character" w:styleId="ListLabel333">
+    <w:name w:val="ListLabel 333"/>
+    <w:qFormat/>
+    <w:rPr>
+      <w:rFonts w:ascii="arial" w:hAnsi="arial" w:cs="OpenSymbol"/>
+    </w:rPr>
+  </w:style>
+  <w:style w:type="character" w:styleId="ListLabel334">
+    <w:name w:val="ListLabel 334"/>
+    <w:qFormat/>
+    <w:rPr>
+      <w:rFonts w:cs="OpenSymbol"/>
+    </w:rPr>
+  </w:style>
+  <w:style w:type="character" w:styleId="ListLabel335">
+    <w:name w:val="ListLabel 335"/>
+    <w:qFormat/>
+    <w:rPr>
+      <w:rFonts w:cs="OpenSymbol"/>
+    </w:rPr>
+  </w:style>
+  <w:style w:type="character" w:styleId="ListLabel336">
+    <w:name w:val="ListLabel 336"/>
+    <w:qFormat/>
+    <w:rPr>
+      <w:rFonts w:cs="OpenSymbol"/>
+    </w:rPr>
+  </w:style>
+  <w:style w:type="character" w:styleId="ListLabel337">
+    <w:name w:val="ListLabel 337"/>
+    <w:qFormat/>
+    <w:rPr>
+      <w:rFonts w:cs="OpenSymbol"/>
+    </w:rPr>
+  </w:style>
+  <w:style w:type="character" w:styleId="ListLabel338">
+    <w:name w:val="ListLabel 338"/>
+    <w:qFormat/>
+    <w:rPr>
+      <w:rFonts w:cs="OpenSymbol"/>
+    </w:rPr>
+  </w:style>
+  <w:style w:type="character" w:styleId="ListLabel339">
+    <w:name w:val="ListLabel 339"/>
+    <w:qFormat/>
+    <w:rPr>
+      <w:rFonts w:cs="OpenSymbol"/>
+    </w:rPr>
+  </w:style>
+  <w:style w:type="character" w:styleId="ListLabel340">
+    <w:name w:val="ListLabel 340"/>
+    <w:qFormat/>
+    <w:rPr>
+      <w:rFonts w:cs="OpenSymbol"/>
+    </w:rPr>
+  </w:style>
+  <w:style w:type="character" w:styleId="ListLabel341">
+    <w:name w:val="ListLabel 341"/>
+    <w:qFormat/>
+    <w:rPr>
+      <w:rFonts w:cs="OpenSymbol"/>
+    </w:rPr>
+  </w:style>
+  <w:style w:type="character" w:styleId="ListLabel342">
+    <w:name w:val="ListLabel 342"/>
+    <w:qFormat/>
+    <w:rPr>
+      <w:rFonts w:ascii="arial" w:hAnsi="arial" w:cs="OpenSymbol"/>
+      <w:b w:val="false"/>
+      <w:sz w:val="24"/>
+    </w:rPr>
+  </w:style>
+  <w:style w:type="character" w:styleId="ListLabel343">
+    <w:name w:val="ListLabel 343"/>
+    <w:qFormat/>
+    <w:rPr>
+      <w:rFonts w:cs="OpenSymbol"/>
+    </w:rPr>
+  </w:style>
+  <w:style w:type="character" w:styleId="ListLabel344">
+    <w:name w:val="ListLabel 344"/>
+    <w:qFormat/>
+    <w:rPr>
+      <w:rFonts w:cs="OpenSymbol"/>
+    </w:rPr>
+  </w:style>
+  <w:style w:type="character" w:styleId="ListLabel345">
+    <w:name w:val="ListLabel 345"/>
+    <w:qFormat/>
+    <w:rPr>
+      <w:rFonts w:cs="OpenSymbol"/>
+    </w:rPr>
+  </w:style>
+  <w:style w:type="character" w:styleId="ListLabel346">
+    <w:name w:val="ListLabel 346"/>
+    <w:qFormat/>
+    <w:rPr>
+      <w:rFonts w:cs="OpenSymbol"/>
+    </w:rPr>
+  </w:style>
+  <w:style w:type="character" w:styleId="ListLabel347">
+    <w:name w:val="ListLabel 347"/>
+    <w:qFormat/>
+    <w:rPr>
+      <w:rFonts w:cs="OpenSymbol"/>
+    </w:rPr>
+  </w:style>
+  <w:style w:type="character" w:styleId="ListLabel348">
+    <w:name w:val="ListLabel 348"/>
+    <w:qFormat/>
+    <w:rPr>
+      <w:rFonts w:cs="OpenSymbol"/>
+    </w:rPr>
+  </w:style>
+  <w:style w:type="character" w:styleId="ListLabel349">
+    <w:name w:val="ListLabel 349"/>
+    <w:qFormat/>
+    <w:rPr>
+      <w:rFonts w:cs="OpenSymbol"/>
+    </w:rPr>
+  </w:style>
+  <w:style w:type="character" w:styleId="ListLabel350">
+    <w:name w:val="ListLabel 350"/>
+    <w:qFormat/>
+    <w:rPr>
+      <w:rFonts w:cs="OpenSymbol"/>
+    </w:rPr>
+  </w:style>
+  <w:style w:type="character" w:styleId="ListLabel351">
+    <w:name w:val="ListLabel 351"/>
+    <w:qFormat/>
+    <w:rPr>
+      <w:rFonts w:ascii="Arial" w:hAnsi="Arial" w:eastAsia="Arial" w:cs="Arial"/>
+      <w:b w:val="false"/>
+      <w:i w:val="false"/>
+      <w:caps w:val="false"/>
+      <w:smallCaps w:val="false"/>
+      <w:color w:val="000000"/>
+      <w:spacing w:val="0"/>
+      <w:sz w:val="24"/>
+      <w:szCs w:val="24"/>
+    </w:rPr>
+  </w:style>
+  <w:style w:type="character" w:styleId="ListLabel352">
+    <w:name w:val="ListLabel 352"/>
+    <w:qFormat/>
+    <w:rPr>
+      <w:rFonts w:ascii="Arial" w:hAnsi="Arial" w:eastAsia="Arial" w:cs="Arial"/>
+      <w:u w:val="single"/>
+    </w:rPr>
+  </w:style>
+  <w:style w:type="character" w:styleId="ListLabel353">
+    <w:name w:val="ListLabel 353"/>
+    <w:qFormat/>
+    <w:rPr>
+      <w:rFonts w:ascii="Arial" w:hAnsi="Arial" w:eastAsia="Arial" w:cs="Arial"/>
+      <w:color w:val="000000"/>
+    </w:rPr>
+  </w:style>
+  <w:style w:type="character" w:styleId="ListLabel354">
+    <w:name w:val="ListLabel 354"/>
+    <w:qFormat/>
+    <w:rPr>
+      <w:rFonts w:ascii="Arial" w:hAnsi="Arial" w:eastAsia="Arial" w:cs="Arial"/>
+      <w:highlight w:val="white"/>
+      <w:u w:val="single"/>
+    </w:rPr>
+  </w:style>
   <w:style w:type="paragraph" w:styleId="Ttulo">
     <w:name w:val="Título"/>
     <w:basedOn w:val="Normal"/>

</xml_diff>